<commit_message>
Adding excel spreadsheet and started modifying document
Working on finishing document. Added spreadsheet to make graph
</commit_message>
<xml_diff>
--- a/Lab4/mercieal_gateslm_lab4.docx
+++ b/Lab4/mercieal_gateslm_lab4.docx
@@ -1,6 +1,6 @@
 
 <file path=word/document.xml><?xml version="1.0" encoding="utf-8"?>
-<w:document xmlns:wpc="http://schemas.microsoft.com/office/word/2010/wordprocessingCanvas" xmlns:mc="http://schemas.openxmlformats.org/markup-compatibility/2006" xmlns:o="urn:schemas-microsoft-com:office:office" xmlns:r="http://schemas.openxmlformats.org/officeDocument/2006/relationships" xmlns:m="http://schemas.openxmlformats.org/officeDocument/2006/math" xmlns:v="urn:schemas-microsoft-com:vml" xmlns:wp14="http://schemas.microsoft.com/office/word/2010/wordprocessingDrawing" xmlns:wp="http://schemas.openxmlformats.org/drawingml/2006/wordprocessingDrawing" xmlns:w10="urn:schemas-microsoft-com:office:word" xmlns:w="http://schemas.openxmlformats.org/wordprocessingml/2006/main" xmlns:w14="http://schemas.microsoft.com/office/word/2010/wordml" xmlns:w15="http://schemas.microsoft.com/office/word/2012/wordml" xmlns:wpg="http://schemas.microsoft.com/office/word/2010/wordprocessingGroup" xmlns:wpi="http://schemas.microsoft.com/office/word/2010/wordprocessingInk" xmlns:wne="http://schemas.microsoft.com/office/word/2006/wordml" xmlns:wps="http://schemas.microsoft.com/office/word/2010/wordprocessingShape" mc:Ignorable="w14 w15 wp14">
+<w:document xmlns:wpc="http://schemas.microsoft.com/office/word/2010/wordprocessingCanvas" xmlns:cx="http://schemas.microsoft.com/office/drawing/2014/chartex" xmlns:cx1="http://schemas.microsoft.com/office/drawing/2015/9/8/chartex" xmlns:cx2="http://schemas.microsoft.com/office/drawing/2015/10/21/chartex" xmlns:cx3="http://schemas.microsoft.com/office/drawing/2016/5/9/chartex" xmlns:cx4="http://schemas.microsoft.com/office/drawing/2016/5/10/chartex" xmlns:cx5="http://schemas.microsoft.com/office/drawing/2016/5/11/chartex" xmlns:mc="http://schemas.openxmlformats.org/markup-compatibility/2006" xmlns:o="urn:schemas-microsoft-com:office:office" xmlns:r="http://schemas.openxmlformats.org/officeDocument/2006/relationships" xmlns:m="http://schemas.openxmlformats.org/officeDocument/2006/math" xmlns:v="urn:schemas-microsoft-com:vml" xmlns:wp14="http://schemas.microsoft.com/office/word/2010/wordprocessingDrawing" xmlns:wp="http://schemas.openxmlformats.org/drawingml/2006/wordprocessingDrawing" xmlns:w10="urn:schemas-microsoft-com:office:word" xmlns:w="http://schemas.openxmlformats.org/wordprocessingml/2006/main" xmlns:w14="http://schemas.microsoft.com/office/word/2010/wordml" xmlns:w15="http://schemas.microsoft.com/office/word/2012/wordml" xmlns:w16se="http://schemas.microsoft.com/office/word/2015/wordml/symex" xmlns:wpg="http://schemas.microsoft.com/office/word/2010/wordprocessingGroup" xmlns:wpi="http://schemas.microsoft.com/office/word/2010/wordprocessingInk" xmlns:wne="http://schemas.microsoft.com/office/word/2006/wordml" xmlns:wps="http://schemas.microsoft.com/office/word/2010/wordprocessingShape" mc:Ignorable="w14 w15 w16se wp14">
   <w:body>
     <w:p>
       <w:pPr>
@@ -48,29 +48,14 @@
         <w:t>ing</w:t>
       </w:r>
       <w:r>
-        <w:t xml:space="preserve"> of shape recognition, our task is to code the algorithm described in class and done by </w:t>
+        <w:t xml:space="preserve"> of shape recognition, our task is to code the algorithm described in class and done by Matlab’s function, </w:t>
       </w:r>
-      <w:proofErr w:type="spellStart"/>
-      <w:r>
-        <w:t>Mat</w:t>
-      </w:r>
-      <w:bookmarkStart w:id="0" w:name="_GoBack"/>
-      <w:bookmarkEnd w:id="0"/>
-      <w:r>
-        <w:t>lab’s</w:t>
-      </w:r>
-      <w:proofErr w:type="spellEnd"/>
-      <w:r>
-        <w:t xml:space="preserve"> function, </w:t>
-      </w:r>
-      <w:proofErr w:type="spellStart"/>
       <w:r>
         <w:rPr>
           <w:i/>
         </w:rPr>
         <w:t>regionprop</w:t>
       </w:r>
-      <w:proofErr w:type="spellEnd"/>
       <w:r>
         <w:t>, and find the circularity of the identified objects in the image</w:t>
       </w:r>
@@ -90,16 +75,2923 @@
         <w:t xml:space="preserve"> details of a function allows us to increase our understanding of tools and use the ideas in other areas. </w:t>
       </w:r>
     </w:p>
+    <w:p/>
+    <w:p/>
+    <w:tbl>
+      <w:tblPr>
+        <w:tblW w:w="8467" w:type="dxa"/>
+        <w:tblLook w:val="04A0" w:firstRow="1" w:lastRow="0" w:firstColumn="1" w:lastColumn="0" w:noHBand="0" w:noVBand="1"/>
+      </w:tblPr>
+      <w:tblGrid>
+        <w:gridCol w:w="776"/>
+        <w:gridCol w:w="1194"/>
+        <w:gridCol w:w="1530"/>
+        <w:gridCol w:w="2160"/>
+        <w:gridCol w:w="1097"/>
+        <w:gridCol w:w="1710"/>
+      </w:tblGrid>
+      <w:tr>
+        <w:trPr>
+          <w:trHeight w:val="375"/>
+        </w:trPr>
+        <w:tc>
+          <w:tcPr>
+            <w:tcW w:w="776" w:type="dxa"/>
+            <w:tcBorders>
+              <w:top w:val="single" w:sz="8" w:space="0" w:color="auto"/>
+              <w:left w:val="single" w:sz="8" w:space="0" w:color="auto"/>
+              <w:bottom w:val="single" w:sz="8" w:space="0" w:color="auto"/>
+              <w:right w:val="single" w:sz="4" w:space="0" w:color="auto"/>
+            </w:tcBorders>
+            <w:shd w:val="clear" w:color="auto" w:fill="auto"/>
+            <w:noWrap/>
+            <w:vAlign w:val="bottom"/>
+            <w:hideMark/>
+          </w:tcPr>
+          <w:p>
+            <w:pPr>
+              <w:spacing w:after="0" w:line="240" w:lineRule="auto"/>
+              <w:rPr>
+                <w:rFonts w:ascii="Calibri" w:eastAsia="Times New Roman" w:hAnsi="Calibri" w:cs="Calibri"/>
+                <w:b/>
+                <w:bCs/>
+                <w:color w:val="000000"/>
+                <w:sz w:val="22"/>
+                <w:szCs w:val="22"/>
+              </w:rPr>
+            </w:pPr>
+            <w:r>
+              <w:rPr>
+                <w:rFonts w:ascii="Calibri" w:eastAsia="Times New Roman" w:hAnsi="Calibri" w:cs="Calibri"/>
+                <w:b/>
+                <w:bCs/>
+                <w:color w:val="000000"/>
+                <w:sz w:val="22"/>
+                <w:szCs w:val="22"/>
+              </w:rPr>
+              <w:t>Shape</w:t>
+            </w:r>
+          </w:p>
+        </w:tc>
+        <w:tc>
+          <w:tcPr>
+            <w:tcW w:w="1194" w:type="dxa"/>
+            <w:tcBorders>
+              <w:top w:val="single" w:sz="8" w:space="0" w:color="auto"/>
+              <w:left w:val="nil"/>
+              <w:bottom w:val="single" w:sz="8" w:space="0" w:color="auto"/>
+              <w:right w:val="single" w:sz="4" w:space="0" w:color="auto"/>
+            </w:tcBorders>
+            <w:shd w:val="clear" w:color="auto" w:fill="auto"/>
+            <w:noWrap/>
+            <w:vAlign w:val="bottom"/>
+            <w:hideMark/>
+          </w:tcPr>
+          <w:p>
+            <w:pPr>
+              <w:spacing w:after="0" w:line="240" w:lineRule="auto"/>
+              <w:rPr>
+                <w:rFonts w:ascii="Calibri" w:eastAsia="Times New Roman" w:hAnsi="Calibri" w:cs="Calibri"/>
+                <w:b/>
+                <w:bCs/>
+                <w:color w:val="000000"/>
+                <w:sz w:val="22"/>
+                <w:szCs w:val="22"/>
+              </w:rPr>
+            </w:pPr>
+            <w:r>
+              <w:rPr>
+                <w:rFonts w:ascii="Calibri" w:eastAsia="Times New Roman" w:hAnsi="Calibri" w:cs="Calibri"/>
+                <w:b/>
+                <w:bCs/>
+                <w:color w:val="000000"/>
+                <w:sz w:val="22"/>
+                <w:szCs w:val="22"/>
+              </w:rPr>
+              <w:t>Elongation</w:t>
+            </w:r>
+          </w:p>
+        </w:tc>
+        <w:tc>
+          <w:tcPr>
+            <w:tcW w:w="1530" w:type="dxa"/>
+            <w:tcBorders>
+              <w:top w:val="single" w:sz="8" w:space="0" w:color="auto"/>
+              <w:left w:val="nil"/>
+              <w:bottom w:val="single" w:sz="8" w:space="0" w:color="auto"/>
+              <w:right w:val="single" w:sz="4" w:space="0" w:color="auto"/>
+            </w:tcBorders>
+            <w:shd w:val="clear" w:color="auto" w:fill="auto"/>
+            <w:noWrap/>
+            <w:vAlign w:val="bottom"/>
+            <w:hideMark/>
+          </w:tcPr>
+          <w:p>
+            <w:pPr>
+              <w:spacing w:after="0" w:line="240" w:lineRule="auto"/>
+              <w:rPr>
+                <w:rFonts w:ascii="Calibri" w:eastAsia="Times New Roman" w:hAnsi="Calibri" w:cs="Calibri"/>
+                <w:b/>
+                <w:bCs/>
+                <w:color w:val="000000"/>
+                <w:sz w:val="22"/>
+                <w:szCs w:val="22"/>
+              </w:rPr>
+            </w:pPr>
+            <w:r>
+              <w:rPr>
+                <w:rFonts w:ascii="Calibri" w:eastAsia="Times New Roman" w:hAnsi="Calibri" w:cs="Calibri"/>
+                <w:b/>
+                <w:bCs/>
+                <w:color w:val="000000"/>
+                <w:sz w:val="22"/>
+                <w:szCs w:val="22"/>
+              </w:rPr>
+              <w:t>Circularity (C</w:t>
+            </w:r>
+            <w:r>
+              <w:rPr>
+                <w:rFonts w:ascii="Calibri" w:eastAsia="Times New Roman" w:hAnsi="Calibri" w:cs="Calibri"/>
+                <w:b/>
+                <w:bCs/>
+                <w:color w:val="000000"/>
+                <w:sz w:val="22"/>
+                <w:szCs w:val="22"/>
+                <w:vertAlign w:val="subscript"/>
+              </w:rPr>
+              <w:t>1</w:t>
+            </w:r>
+            <w:r>
+              <w:rPr>
+                <w:rFonts w:ascii="Calibri" w:eastAsia="Times New Roman" w:hAnsi="Calibri" w:cs="Calibri"/>
+                <w:b/>
+                <w:bCs/>
+                <w:color w:val="000000"/>
+                <w:sz w:val="22"/>
+                <w:szCs w:val="22"/>
+              </w:rPr>
+              <w:t>)</w:t>
+            </w:r>
+          </w:p>
+        </w:tc>
+        <w:tc>
+          <w:tcPr>
+            <w:tcW w:w="2160" w:type="dxa"/>
+            <w:tcBorders>
+              <w:top w:val="single" w:sz="8" w:space="0" w:color="auto"/>
+              <w:left w:val="nil"/>
+              <w:bottom w:val="single" w:sz="8" w:space="0" w:color="auto"/>
+              <w:right w:val="single" w:sz="4" w:space="0" w:color="auto"/>
+            </w:tcBorders>
+            <w:shd w:val="clear" w:color="auto" w:fill="auto"/>
+            <w:noWrap/>
+            <w:vAlign w:val="bottom"/>
+            <w:hideMark/>
+          </w:tcPr>
+          <w:p>
+            <w:pPr>
+              <w:spacing w:after="0" w:line="240" w:lineRule="auto"/>
+              <w:rPr>
+                <w:rFonts w:ascii="Calibri" w:eastAsia="Times New Roman" w:hAnsi="Calibri" w:cs="Calibri"/>
+                <w:b/>
+                <w:bCs/>
+                <w:color w:val="000000"/>
+                <w:sz w:val="22"/>
+                <w:szCs w:val="22"/>
+              </w:rPr>
+            </w:pPr>
+            <w:r>
+              <w:rPr>
+                <w:rFonts w:ascii="Calibri" w:eastAsia="Times New Roman" w:hAnsi="Calibri" w:cs="Calibri"/>
+                <w:b/>
+                <w:bCs/>
+                <w:color w:val="000000"/>
+                <w:sz w:val="22"/>
+                <w:szCs w:val="22"/>
+              </w:rPr>
+              <w:t>Centroid</w:t>
+            </w:r>
+          </w:p>
+        </w:tc>
+        <w:tc>
+          <w:tcPr>
+            <w:tcW w:w="1097" w:type="dxa"/>
+            <w:tcBorders>
+              <w:top w:val="single" w:sz="8" w:space="0" w:color="auto"/>
+              <w:left w:val="nil"/>
+              <w:bottom w:val="single" w:sz="8" w:space="0" w:color="auto"/>
+              <w:right w:val="single" w:sz="4" w:space="0" w:color="auto"/>
+            </w:tcBorders>
+            <w:shd w:val="clear" w:color="auto" w:fill="auto"/>
+            <w:noWrap/>
+            <w:vAlign w:val="bottom"/>
+            <w:hideMark/>
+          </w:tcPr>
+          <w:p>
+            <w:pPr>
+              <w:spacing w:after="0" w:line="240" w:lineRule="auto"/>
+              <w:rPr>
+                <w:rFonts w:ascii="Calibri" w:eastAsia="Times New Roman" w:hAnsi="Calibri" w:cs="Calibri"/>
+                <w:b/>
+                <w:bCs/>
+                <w:color w:val="000000"/>
+                <w:sz w:val="22"/>
+                <w:szCs w:val="22"/>
+              </w:rPr>
+            </w:pPr>
+            <w:r>
+              <w:rPr>
+                <w:rFonts w:ascii="Calibri" w:eastAsia="Times New Roman" w:hAnsi="Calibri" w:cs="Calibri"/>
+                <w:b/>
+                <w:bCs/>
+                <w:color w:val="000000"/>
+                <w:sz w:val="22"/>
+                <w:szCs w:val="22"/>
+              </w:rPr>
+              <w:t>True Class</w:t>
+            </w:r>
+          </w:p>
+        </w:tc>
+        <w:tc>
+          <w:tcPr>
+            <w:tcW w:w="1710" w:type="dxa"/>
+            <w:tcBorders>
+              <w:top w:val="single" w:sz="8" w:space="0" w:color="auto"/>
+              <w:left w:val="nil"/>
+              <w:bottom w:val="single" w:sz="8" w:space="0" w:color="auto"/>
+              <w:right w:val="single" w:sz="8" w:space="0" w:color="auto"/>
+            </w:tcBorders>
+            <w:shd w:val="clear" w:color="auto" w:fill="auto"/>
+            <w:noWrap/>
+            <w:vAlign w:val="bottom"/>
+            <w:hideMark/>
+          </w:tcPr>
+          <w:p>
+            <w:pPr>
+              <w:spacing w:after="0" w:line="240" w:lineRule="auto"/>
+              <w:rPr>
+                <w:rFonts w:ascii="Calibri" w:eastAsia="Times New Roman" w:hAnsi="Calibri" w:cs="Calibri"/>
+                <w:b/>
+                <w:bCs/>
+                <w:color w:val="000000"/>
+                <w:sz w:val="22"/>
+                <w:szCs w:val="22"/>
+              </w:rPr>
+            </w:pPr>
+            <w:r>
+              <w:rPr>
+                <w:rFonts w:ascii="Calibri" w:eastAsia="Times New Roman" w:hAnsi="Calibri" w:cs="Calibri"/>
+                <w:b/>
+                <w:bCs/>
+                <w:color w:val="000000"/>
+                <w:sz w:val="22"/>
+                <w:szCs w:val="22"/>
+              </w:rPr>
+              <w:t>Detected Class</w:t>
+            </w:r>
+          </w:p>
+        </w:tc>
+      </w:tr>
+      <w:tr>
+        <w:trPr>
+          <w:trHeight w:val="300"/>
+        </w:trPr>
+        <w:tc>
+          <w:tcPr>
+            <w:tcW w:w="776" w:type="dxa"/>
+            <w:tcBorders>
+              <w:top w:val="nil"/>
+              <w:left w:val="single" w:sz="4" w:space="0" w:color="auto"/>
+              <w:bottom w:val="single" w:sz="4" w:space="0" w:color="auto"/>
+              <w:right w:val="single" w:sz="4" w:space="0" w:color="auto"/>
+            </w:tcBorders>
+            <w:shd w:val="clear" w:color="auto" w:fill="auto"/>
+            <w:noWrap/>
+            <w:vAlign w:val="bottom"/>
+            <w:hideMark/>
+          </w:tcPr>
+          <w:p>
+            <w:pPr>
+              <w:spacing w:after="0" w:line="240" w:lineRule="auto"/>
+              <w:jc w:val="right"/>
+              <w:rPr>
+                <w:rFonts w:ascii="Calibri" w:eastAsia="Times New Roman" w:hAnsi="Calibri" w:cs="Calibri"/>
+                <w:color w:val="000000"/>
+                <w:sz w:val="22"/>
+                <w:szCs w:val="22"/>
+              </w:rPr>
+            </w:pPr>
+            <w:r>
+              <w:rPr>
+                <w:rFonts w:ascii="Calibri" w:eastAsia="Times New Roman" w:hAnsi="Calibri" w:cs="Calibri"/>
+                <w:color w:val="000000"/>
+                <w:sz w:val="22"/>
+                <w:szCs w:val="22"/>
+              </w:rPr>
+              <w:t>1</w:t>
+            </w:r>
+          </w:p>
+        </w:tc>
+        <w:tc>
+          <w:tcPr>
+            <w:tcW w:w="1194" w:type="dxa"/>
+            <w:tcBorders>
+              <w:top w:val="nil"/>
+              <w:left w:val="nil"/>
+              <w:bottom w:val="single" w:sz="4" w:space="0" w:color="auto"/>
+              <w:right w:val="single" w:sz="4" w:space="0" w:color="auto"/>
+            </w:tcBorders>
+            <w:shd w:val="clear" w:color="auto" w:fill="auto"/>
+            <w:noWrap/>
+            <w:vAlign w:val="bottom"/>
+            <w:hideMark/>
+          </w:tcPr>
+          <w:p>
+            <w:pPr>
+              <w:spacing w:after="0" w:line="240" w:lineRule="auto"/>
+              <w:jc w:val="right"/>
+              <w:rPr>
+                <w:rFonts w:ascii="Calibri" w:eastAsia="Times New Roman" w:hAnsi="Calibri" w:cs="Calibri"/>
+                <w:color w:val="000000"/>
+                <w:sz w:val="22"/>
+                <w:szCs w:val="22"/>
+              </w:rPr>
+            </w:pPr>
+            <w:r>
+              <w:rPr>
+                <w:rFonts w:ascii="Calibri" w:eastAsia="Times New Roman" w:hAnsi="Calibri" w:cs="Calibri"/>
+                <w:color w:val="000000"/>
+                <w:sz w:val="22"/>
+                <w:szCs w:val="22"/>
+              </w:rPr>
+              <w:t>1.6326</w:t>
+            </w:r>
+          </w:p>
+        </w:tc>
+        <w:tc>
+          <w:tcPr>
+            <w:tcW w:w="1530" w:type="dxa"/>
+            <w:tcBorders>
+              <w:top w:val="nil"/>
+              <w:left w:val="nil"/>
+              <w:bottom w:val="single" w:sz="4" w:space="0" w:color="auto"/>
+              <w:right w:val="single" w:sz="4" w:space="0" w:color="auto"/>
+            </w:tcBorders>
+            <w:shd w:val="clear" w:color="auto" w:fill="auto"/>
+            <w:noWrap/>
+            <w:vAlign w:val="bottom"/>
+            <w:hideMark/>
+          </w:tcPr>
+          <w:p>
+            <w:pPr>
+              <w:spacing w:after="0" w:line="240" w:lineRule="auto"/>
+              <w:jc w:val="right"/>
+              <w:rPr>
+                <w:rFonts w:ascii="Calibri" w:eastAsia="Times New Roman" w:hAnsi="Calibri" w:cs="Calibri"/>
+                <w:color w:val="000000"/>
+                <w:sz w:val="22"/>
+                <w:szCs w:val="22"/>
+              </w:rPr>
+            </w:pPr>
+            <w:r>
+              <w:rPr>
+                <w:rFonts w:ascii="Calibri" w:eastAsia="Times New Roman" w:hAnsi="Calibri" w:cs="Calibri"/>
+                <w:color w:val="000000"/>
+                <w:sz w:val="22"/>
+                <w:szCs w:val="22"/>
+              </w:rPr>
+              <w:t>19.3134</w:t>
+            </w:r>
+          </w:p>
+        </w:tc>
+        <w:tc>
+          <w:tcPr>
+            <w:tcW w:w="2160" w:type="dxa"/>
+            <w:tcBorders>
+              <w:top w:val="nil"/>
+              <w:left w:val="nil"/>
+              <w:bottom w:val="single" w:sz="4" w:space="0" w:color="auto"/>
+              <w:right w:val="single" w:sz="4" w:space="0" w:color="auto"/>
+            </w:tcBorders>
+            <w:shd w:val="clear" w:color="auto" w:fill="auto"/>
+            <w:noWrap/>
+            <w:vAlign w:val="bottom"/>
+            <w:hideMark/>
+          </w:tcPr>
+          <w:p>
+            <w:pPr>
+              <w:spacing w:after="0" w:line="240" w:lineRule="auto"/>
+              <w:rPr>
+                <w:rFonts w:ascii="Calibri" w:eastAsia="Times New Roman" w:hAnsi="Calibri" w:cs="Calibri"/>
+                <w:color w:val="000000"/>
+                <w:sz w:val="22"/>
+                <w:szCs w:val="22"/>
+              </w:rPr>
+            </w:pPr>
+            <w:r>
+              <w:rPr>
+                <w:rFonts w:ascii="Calibri" w:eastAsia="Times New Roman" w:hAnsi="Calibri" w:cs="Calibri"/>
+                <w:color w:val="000000"/>
+                <w:sz w:val="22"/>
+                <w:szCs w:val="22"/>
+              </w:rPr>
+              <w:t>(116.5972, 112.6514)</w:t>
+            </w:r>
+          </w:p>
+        </w:tc>
+        <w:tc>
+          <w:tcPr>
+            <w:tcW w:w="1097" w:type="dxa"/>
+            <w:tcBorders>
+              <w:top w:val="nil"/>
+              <w:left w:val="nil"/>
+              <w:bottom w:val="single" w:sz="4" w:space="0" w:color="auto"/>
+              <w:right w:val="single" w:sz="4" w:space="0" w:color="auto"/>
+            </w:tcBorders>
+            <w:shd w:val="clear" w:color="auto" w:fill="auto"/>
+            <w:noWrap/>
+            <w:vAlign w:val="bottom"/>
+            <w:hideMark/>
+          </w:tcPr>
+          <w:p>
+            <w:pPr>
+              <w:spacing w:after="0" w:line="240" w:lineRule="auto"/>
+              <w:rPr>
+                <w:rFonts w:ascii="Calibri" w:eastAsia="Times New Roman" w:hAnsi="Calibri" w:cs="Calibri"/>
+                <w:color w:val="000000"/>
+                <w:sz w:val="22"/>
+                <w:szCs w:val="22"/>
+              </w:rPr>
+            </w:pPr>
+            <w:r>
+              <w:rPr>
+                <w:rFonts w:ascii="Calibri" w:eastAsia="Times New Roman" w:hAnsi="Calibri" w:cs="Calibri"/>
+                <w:color w:val="000000"/>
+                <w:sz w:val="22"/>
+                <w:szCs w:val="22"/>
+              </w:rPr>
+              <w:t>Rectangle</w:t>
+            </w:r>
+          </w:p>
+        </w:tc>
+        <w:tc>
+          <w:tcPr>
+            <w:tcW w:w="1710" w:type="dxa"/>
+            <w:tcBorders>
+              <w:top w:val="nil"/>
+              <w:left w:val="nil"/>
+              <w:bottom w:val="single" w:sz="4" w:space="0" w:color="auto"/>
+              <w:right w:val="single" w:sz="4" w:space="0" w:color="auto"/>
+            </w:tcBorders>
+            <w:shd w:val="clear" w:color="auto" w:fill="auto"/>
+            <w:noWrap/>
+            <w:vAlign w:val="bottom"/>
+            <w:hideMark/>
+          </w:tcPr>
+          <w:p>
+            <w:pPr>
+              <w:spacing w:after="0" w:line="240" w:lineRule="auto"/>
+              <w:rPr>
+                <w:rFonts w:ascii="Calibri" w:eastAsia="Times New Roman" w:hAnsi="Calibri" w:cs="Calibri"/>
+                <w:color w:val="000000"/>
+                <w:sz w:val="22"/>
+                <w:szCs w:val="22"/>
+              </w:rPr>
+            </w:pPr>
+            <w:r>
+              <w:rPr>
+                <w:rFonts w:ascii="Calibri" w:eastAsia="Times New Roman" w:hAnsi="Calibri" w:cs="Calibri"/>
+                <w:color w:val="000000"/>
+                <w:sz w:val="22"/>
+                <w:szCs w:val="22"/>
+              </w:rPr>
+              <w:t>Rectangle</w:t>
+            </w:r>
+          </w:p>
+        </w:tc>
+      </w:tr>
+      <w:tr>
+        <w:trPr>
+          <w:trHeight w:val="300"/>
+        </w:trPr>
+        <w:tc>
+          <w:tcPr>
+            <w:tcW w:w="776" w:type="dxa"/>
+            <w:tcBorders>
+              <w:top w:val="nil"/>
+              <w:left w:val="single" w:sz="4" w:space="0" w:color="auto"/>
+              <w:bottom w:val="single" w:sz="4" w:space="0" w:color="auto"/>
+              <w:right w:val="single" w:sz="4" w:space="0" w:color="auto"/>
+            </w:tcBorders>
+            <w:shd w:val="clear" w:color="auto" w:fill="auto"/>
+            <w:noWrap/>
+            <w:vAlign w:val="bottom"/>
+            <w:hideMark/>
+          </w:tcPr>
+          <w:p>
+            <w:pPr>
+              <w:spacing w:after="0" w:line="240" w:lineRule="auto"/>
+              <w:jc w:val="right"/>
+              <w:rPr>
+                <w:rFonts w:ascii="Calibri" w:eastAsia="Times New Roman" w:hAnsi="Calibri" w:cs="Calibri"/>
+                <w:color w:val="000000"/>
+                <w:sz w:val="22"/>
+                <w:szCs w:val="22"/>
+              </w:rPr>
+            </w:pPr>
+            <w:r>
+              <w:rPr>
+                <w:rFonts w:ascii="Calibri" w:eastAsia="Times New Roman" w:hAnsi="Calibri" w:cs="Calibri"/>
+                <w:color w:val="000000"/>
+                <w:sz w:val="22"/>
+                <w:szCs w:val="22"/>
+              </w:rPr>
+              <w:t>2</w:t>
+            </w:r>
+          </w:p>
+        </w:tc>
+        <w:tc>
+          <w:tcPr>
+            <w:tcW w:w="1194" w:type="dxa"/>
+            <w:tcBorders>
+              <w:top w:val="nil"/>
+              <w:left w:val="nil"/>
+              <w:bottom w:val="single" w:sz="4" w:space="0" w:color="auto"/>
+              <w:right w:val="single" w:sz="4" w:space="0" w:color="auto"/>
+            </w:tcBorders>
+            <w:shd w:val="clear" w:color="auto" w:fill="auto"/>
+            <w:noWrap/>
+            <w:vAlign w:val="bottom"/>
+            <w:hideMark/>
+          </w:tcPr>
+          <w:p>
+            <w:pPr>
+              <w:spacing w:after="0" w:line="240" w:lineRule="auto"/>
+              <w:jc w:val="right"/>
+              <w:rPr>
+                <w:rFonts w:ascii="Calibri" w:eastAsia="Times New Roman" w:hAnsi="Calibri" w:cs="Calibri"/>
+                <w:color w:val="000000"/>
+                <w:sz w:val="22"/>
+                <w:szCs w:val="22"/>
+              </w:rPr>
+            </w:pPr>
+            <w:r>
+              <w:rPr>
+                <w:rFonts w:ascii="Calibri" w:eastAsia="Times New Roman" w:hAnsi="Calibri" w:cs="Calibri"/>
+                <w:color w:val="000000"/>
+                <w:sz w:val="22"/>
+                <w:szCs w:val="22"/>
+              </w:rPr>
+              <w:t>1</w:t>
+            </w:r>
+          </w:p>
+        </w:tc>
+        <w:tc>
+          <w:tcPr>
+            <w:tcW w:w="1530" w:type="dxa"/>
+            <w:tcBorders>
+              <w:top w:val="nil"/>
+              <w:left w:val="nil"/>
+              <w:bottom w:val="single" w:sz="4" w:space="0" w:color="auto"/>
+              <w:right w:val="single" w:sz="4" w:space="0" w:color="auto"/>
+            </w:tcBorders>
+            <w:shd w:val="clear" w:color="auto" w:fill="auto"/>
+            <w:noWrap/>
+            <w:vAlign w:val="bottom"/>
+            <w:hideMark/>
+          </w:tcPr>
+          <w:p>
+            <w:pPr>
+              <w:spacing w:after="0" w:line="240" w:lineRule="auto"/>
+              <w:jc w:val="right"/>
+              <w:rPr>
+                <w:rFonts w:ascii="Calibri" w:eastAsia="Times New Roman" w:hAnsi="Calibri" w:cs="Calibri"/>
+                <w:color w:val="000000"/>
+                <w:sz w:val="22"/>
+                <w:szCs w:val="22"/>
+              </w:rPr>
+            </w:pPr>
+            <w:r>
+              <w:rPr>
+                <w:rFonts w:ascii="Calibri" w:eastAsia="Times New Roman" w:hAnsi="Calibri" w:cs="Calibri"/>
+                <w:color w:val="000000"/>
+                <w:sz w:val="22"/>
+                <w:szCs w:val="22"/>
+              </w:rPr>
+              <w:t>15.7722</w:t>
+            </w:r>
+          </w:p>
+        </w:tc>
+        <w:tc>
+          <w:tcPr>
+            <w:tcW w:w="2160" w:type="dxa"/>
+            <w:tcBorders>
+              <w:top w:val="nil"/>
+              <w:left w:val="nil"/>
+              <w:bottom w:val="single" w:sz="4" w:space="0" w:color="auto"/>
+              <w:right w:val="single" w:sz="4" w:space="0" w:color="auto"/>
+            </w:tcBorders>
+            <w:shd w:val="clear" w:color="auto" w:fill="auto"/>
+            <w:noWrap/>
+            <w:vAlign w:val="bottom"/>
+            <w:hideMark/>
+          </w:tcPr>
+          <w:p>
+            <w:pPr>
+              <w:spacing w:after="0" w:line="240" w:lineRule="auto"/>
+              <w:rPr>
+                <w:rFonts w:ascii="Calibri" w:eastAsia="Times New Roman" w:hAnsi="Calibri" w:cs="Calibri"/>
+                <w:color w:val="000000"/>
+                <w:sz w:val="22"/>
+                <w:szCs w:val="22"/>
+              </w:rPr>
+            </w:pPr>
+            <w:r>
+              <w:rPr>
+                <w:rFonts w:ascii="Calibri" w:eastAsia="Times New Roman" w:hAnsi="Calibri" w:cs="Calibri"/>
+                <w:color w:val="000000"/>
+                <w:sz w:val="22"/>
+                <w:szCs w:val="22"/>
+              </w:rPr>
+              <w:t>(125, 293)</w:t>
+            </w:r>
+          </w:p>
+        </w:tc>
+        <w:tc>
+          <w:tcPr>
+            <w:tcW w:w="1097" w:type="dxa"/>
+            <w:tcBorders>
+              <w:top w:val="nil"/>
+              <w:left w:val="nil"/>
+              <w:bottom w:val="single" w:sz="4" w:space="0" w:color="auto"/>
+              <w:right w:val="single" w:sz="4" w:space="0" w:color="auto"/>
+            </w:tcBorders>
+            <w:shd w:val="clear" w:color="auto" w:fill="auto"/>
+            <w:noWrap/>
+            <w:vAlign w:val="bottom"/>
+            <w:hideMark/>
+          </w:tcPr>
+          <w:p>
+            <w:pPr>
+              <w:spacing w:after="0" w:line="240" w:lineRule="auto"/>
+              <w:rPr>
+                <w:rFonts w:ascii="Calibri" w:eastAsia="Times New Roman" w:hAnsi="Calibri" w:cs="Calibri"/>
+                <w:color w:val="000000"/>
+                <w:sz w:val="22"/>
+                <w:szCs w:val="22"/>
+              </w:rPr>
+            </w:pPr>
+            <w:r>
+              <w:rPr>
+                <w:rFonts w:ascii="Calibri" w:eastAsia="Times New Roman" w:hAnsi="Calibri" w:cs="Calibri"/>
+                <w:color w:val="000000"/>
+                <w:sz w:val="22"/>
+                <w:szCs w:val="22"/>
+              </w:rPr>
+              <w:t>Square</w:t>
+            </w:r>
+          </w:p>
+        </w:tc>
+        <w:tc>
+          <w:tcPr>
+            <w:tcW w:w="1710" w:type="dxa"/>
+            <w:tcBorders>
+              <w:top w:val="nil"/>
+              <w:left w:val="nil"/>
+              <w:bottom w:val="single" w:sz="4" w:space="0" w:color="auto"/>
+              <w:right w:val="single" w:sz="4" w:space="0" w:color="auto"/>
+            </w:tcBorders>
+            <w:shd w:val="clear" w:color="auto" w:fill="auto"/>
+            <w:noWrap/>
+            <w:vAlign w:val="bottom"/>
+            <w:hideMark/>
+          </w:tcPr>
+          <w:p>
+            <w:pPr>
+              <w:spacing w:after="0" w:line="240" w:lineRule="auto"/>
+              <w:rPr>
+                <w:rFonts w:ascii="Calibri" w:eastAsia="Times New Roman" w:hAnsi="Calibri" w:cs="Calibri"/>
+                <w:color w:val="000000"/>
+                <w:sz w:val="22"/>
+                <w:szCs w:val="22"/>
+              </w:rPr>
+            </w:pPr>
+            <w:r>
+              <w:rPr>
+                <w:rFonts w:ascii="Calibri" w:eastAsia="Times New Roman" w:hAnsi="Calibri" w:cs="Calibri"/>
+                <w:color w:val="000000"/>
+                <w:sz w:val="22"/>
+                <w:szCs w:val="22"/>
+              </w:rPr>
+              <w:t>Square</w:t>
+            </w:r>
+          </w:p>
+        </w:tc>
+      </w:tr>
+      <w:tr>
+        <w:trPr>
+          <w:trHeight w:val="300"/>
+        </w:trPr>
+        <w:tc>
+          <w:tcPr>
+            <w:tcW w:w="776" w:type="dxa"/>
+            <w:tcBorders>
+              <w:top w:val="nil"/>
+              <w:left w:val="single" w:sz="4" w:space="0" w:color="auto"/>
+              <w:bottom w:val="single" w:sz="4" w:space="0" w:color="auto"/>
+              <w:right w:val="single" w:sz="4" w:space="0" w:color="auto"/>
+            </w:tcBorders>
+            <w:shd w:val="clear" w:color="auto" w:fill="auto"/>
+            <w:noWrap/>
+            <w:vAlign w:val="bottom"/>
+            <w:hideMark/>
+          </w:tcPr>
+          <w:p>
+            <w:pPr>
+              <w:spacing w:after="0" w:line="240" w:lineRule="auto"/>
+              <w:jc w:val="right"/>
+              <w:rPr>
+                <w:rFonts w:ascii="Calibri" w:eastAsia="Times New Roman" w:hAnsi="Calibri" w:cs="Calibri"/>
+                <w:color w:val="000000"/>
+                <w:sz w:val="22"/>
+                <w:szCs w:val="22"/>
+              </w:rPr>
+            </w:pPr>
+            <w:r>
+              <w:rPr>
+                <w:rFonts w:ascii="Calibri" w:eastAsia="Times New Roman" w:hAnsi="Calibri" w:cs="Calibri"/>
+                <w:color w:val="000000"/>
+                <w:sz w:val="22"/>
+                <w:szCs w:val="22"/>
+              </w:rPr>
+              <w:t>3</w:t>
+            </w:r>
+          </w:p>
+        </w:tc>
+        <w:tc>
+          <w:tcPr>
+            <w:tcW w:w="1194" w:type="dxa"/>
+            <w:tcBorders>
+              <w:top w:val="nil"/>
+              <w:left w:val="nil"/>
+              <w:bottom w:val="single" w:sz="4" w:space="0" w:color="auto"/>
+              <w:right w:val="single" w:sz="4" w:space="0" w:color="auto"/>
+            </w:tcBorders>
+            <w:shd w:val="clear" w:color="auto" w:fill="auto"/>
+            <w:noWrap/>
+            <w:vAlign w:val="bottom"/>
+            <w:hideMark/>
+          </w:tcPr>
+          <w:p>
+            <w:pPr>
+              <w:spacing w:after="0" w:line="240" w:lineRule="auto"/>
+              <w:jc w:val="right"/>
+              <w:rPr>
+                <w:rFonts w:ascii="Calibri" w:eastAsia="Times New Roman" w:hAnsi="Calibri" w:cs="Calibri"/>
+                <w:color w:val="000000"/>
+                <w:sz w:val="22"/>
+                <w:szCs w:val="22"/>
+              </w:rPr>
+            </w:pPr>
+            <w:r>
+              <w:rPr>
+                <w:rFonts w:ascii="Calibri" w:eastAsia="Times New Roman" w:hAnsi="Calibri" w:cs="Calibri"/>
+                <w:color w:val="000000"/>
+                <w:sz w:val="22"/>
+                <w:szCs w:val="22"/>
+              </w:rPr>
+              <w:t>1.0006</w:t>
+            </w:r>
+          </w:p>
+        </w:tc>
+        <w:tc>
+          <w:tcPr>
+            <w:tcW w:w="1530" w:type="dxa"/>
+            <w:tcBorders>
+              <w:top w:val="nil"/>
+              <w:left w:val="nil"/>
+              <w:bottom w:val="single" w:sz="4" w:space="0" w:color="auto"/>
+              <w:right w:val="single" w:sz="4" w:space="0" w:color="auto"/>
+            </w:tcBorders>
+            <w:shd w:val="clear" w:color="auto" w:fill="auto"/>
+            <w:noWrap/>
+            <w:vAlign w:val="bottom"/>
+            <w:hideMark/>
+          </w:tcPr>
+          <w:p>
+            <w:pPr>
+              <w:spacing w:after="0" w:line="240" w:lineRule="auto"/>
+              <w:jc w:val="right"/>
+              <w:rPr>
+                <w:rFonts w:ascii="Calibri" w:eastAsia="Times New Roman" w:hAnsi="Calibri" w:cs="Calibri"/>
+                <w:color w:val="000000"/>
+                <w:sz w:val="22"/>
+                <w:szCs w:val="22"/>
+              </w:rPr>
+            </w:pPr>
+            <w:r>
+              <w:rPr>
+                <w:rFonts w:ascii="Calibri" w:eastAsia="Times New Roman" w:hAnsi="Calibri" w:cs="Calibri"/>
+                <w:color w:val="000000"/>
+                <w:sz w:val="22"/>
+                <w:szCs w:val="22"/>
+              </w:rPr>
+              <w:t>18.0202</w:t>
+            </w:r>
+          </w:p>
+        </w:tc>
+        <w:tc>
+          <w:tcPr>
+            <w:tcW w:w="2160" w:type="dxa"/>
+            <w:tcBorders>
+              <w:top w:val="nil"/>
+              <w:left w:val="nil"/>
+              <w:bottom w:val="single" w:sz="4" w:space="0" w:color="auto"/>
+              <w:right w:val="single" w:sz="4" w:space="0" w:color="auto"/>
+            </w:tcBorders>
+            <w:shd w:val="clear" w:color="auto" w:fill="auto"/>
+            <w:noWrap/>
+            <w:vAlign w:val="bottom"/>
+            <w:hideMark/>
+          </w:tcPr>
+          <w:p>
+            <w:pPr>
+              <w:spacing w:after="0" w:line="240" w:lineRule="auto"/>
+              <w:rPr>
+                <w:rFonts w:ascii="Calibri" w:eastAsia="Times New Roman" w:hAnsi="Calibri" w:cs="Calibri"/>
+                <w:color w:val="000000"/>
+                <w:sz w:val="22"/>
+                <w:szCs w:val="22"/>
+              </w:rPr>
+            </w:pPr>
+            <w:r>
+              <w:rPr>
+                <w:rFonts w:ascii="Calibri" w:eastAsia="Times New Roman" w:hAnsi="Calibri" w:cs="Calibri"/>
+                <w:color w:val="000000"/>
+                <w:sz w:val="22"/>
+                <w:szCs w:val="22"/>
+              </w:rPr>
+              <w:t>(168.5915, 456.655)</w:t>
+            </w:r>
+          </w:p>
+        </w:tc>
+        <w:tc>
+          <w:tcPr>
+            <w:tcW w:w="1097" w:type="dxa"/>
+            <w:tcBorders>
+              <w:top w:val="nil"/>
+              <w:left w:val="nil"/>
+              <w:bottom w:val="single" w:sz="4" w:space="0" w:color="auto"/>
+              <w:right w:val="single" w:sz="4" w:space="0" w:color="auto"/>
+            </w:tcBorders>
+            <w:shd w:val="clear" w:color="auto" w:fill="auto"/>
+            <w:noWrap/>
+            <w:vAlign w:val="bottom"/>
+            <w:hideMark/>
+          </w:tcPr>
+          <w:p>
+            <w:pPr>
+              <w:spacing w:after="0" w:line="240" w:lineRule="auto"/>
+              <w:rPr>
+                <w:rFonts w:ascii="Calibri" w:eastAsia="Times New Roman" w:hAnsi="Calibri" w:cs="Calibri"/>
+                <w:color w:val="000000"/>
+                <w:sz w:val="22"/>
+                <w:szCs w:val="22"/>
+              </w:rPr>
+            </w:pPr>
+            <w:r>
+              <w:rPr>
+                <w:rFonts w:ascii="Calibri" w:eastAsia="Times New Roman" w:hAnsi="Calibri" w:cs="Calibri"/>
+                <w:color w:val="000000"/>
+                <w:sz w:val="22"/>
+                <w:szCs w:val="22"/>
+              </w:rPr>
+              <w:t>Square</w:t>
+            </w:r>
+          </w:p>
+        </w:tc>
+        <w:tc>
+          <w:tcPr>
+            <w:tcW w:w="1710" w:type="dxa"/>
+            <w:tcBorders>
+              <w:top w:val="nil"/>
+              <w:left w:val="nil"/>
+              <w:bottom w:val="single" w:sz="4" w:space="0" w:color="auto"/>
+              <w:right w:val="single" w:sz="4" w:space="0" w:color="auto"/>
+            </w:tcBorders>
+            <w:shd w:val="clear" w:color="auto" w:fill="auto"/>
+            <w:noWrap/>
+            <w:vAlign w:val="bottom"/>
+            <w:hideMark/>
+          </w:tcPr>
+          <w:p>
+            <w:pPr>
+              <w:spacing w:after="0" w:line="240" w:lineRule="auto"/>
+              <w:rPr>
+                <w:rFonts w:ascii="Calibri" w:eastAsia="Times New Roman" w:hAnsi="Calibri" w:cs="Calibri"/>
+                <w:color w:val="000000"/>
+                <w:sz w:val="22"/>
+                <w:szCs w:val="22"/>
+              </w:rPr>
+            </w:pPr>
+            <w:r>
+              <w:rPr>
+                <w:rFonts w:ascii="Calibri" w:eastAsia="Times New Roman" w:hAnsi="Calibri" w:cs="Calibri"/>
+                <w:color w:val="000000"/>
+                <w:sz w:val="22"/>
+                <w:szCs w:val="22"/>
+              </w:rPr>
+              <w:t>Square</w:t>
+            </w:r>
+          </w:p>
+        </w:tc>
+      </w:tr>
+      <w:tr>
+        <w:trPr>
+          <w:trHeight w:val="300"/>
+        </w:trPr>
+        <w:tc>
+          <w:tcPr>
+            <w:tcW w:w="776" w:type="dxa"/>
+            <w:tcBorders>
+              <w:top w:val="nil"/>
+              <w:left w:val="single" w:sz="4" w:space="0" w:color="auto"/>
+              <w:bottom w:val="single" w:sz="4" w:space="0" w:color="auto"/>
+              <w:right w:val="single" w:sz="4" w:space="0" w:color="auto"/>
+            </w:tcBorders>
+            <w:shd w:val="clear" w:color="auto" w:fill="auto"/>
+            <w:noWrap/>
+            <w:vAlign w:val="bottom"/>
+            <w:hideMark/>
+          </w:tcPr>
+          <w:p>
+            <w:pPr>
+              <w:spacing w:after="0" w:line="240" w:lineRule="auto"/>
+              <w:jc w:val="right"/>
+              <w:rPr>
+                <w:rFonts w:ascii="Calibri" w:eastAsia="Times New Roman" w:hAnsi="Calibri" w:cs="Calibri"/>
+                <w:color w:val="000000"/>
+                <w:sz w:val="22"/>
+                <w:szCs w:val="22"/>
+              </w:rPr>
+            </w:pPr>
+            <w:r>
+              <w:rPr>
+                <w:rFonts w:ascii="Calibri" w:eastAsia="Times New Roman" w:hAnsi="Calibri" w:cs="Calibri"/>
+                <w:color w:val="000000"/>
+                <w:sz w:val="22"/>
+                <w:szCs w:val="22"/>
+              </w:rPr>
+              <w:t>4</w:t>
+            </w:r>
+          </w:p>
+        </w:tc>
+        <w:tc>
+          <w:tcPr>
+            <w:tcW w:w="1194" w:type="dxa"/>
+            <w:tcBorders>
+              <w:top w:val="nil"/>
+              <w:left w:val="nil"/>
+              <w:bottom w:val="single" w:sz="4" w:space="0" w:color="auto"/>
+              <w:right w:val="single" w:sz="4" w:space="0" w:color="auto"/>
+            </w:tcBorders>
+            <w:shd w:val="clear" w:color="auto" w:fill="auto"/>
+            <w:noWrap/>
+            <w:vAlign w:val="bottom"/>
+            <w:hideMark/>
+          </w:tcPr>
+          <w:p>
+            <w:pPr>
+              <w:spacing w:after="0" w:line="240" w:lineRule="auto"/>
+              <w:jc w:val="right"/>
+              <w:rPr>
+                <w:rFonts w:ascii="Calibri" w:eastAsia="Times New Roman" w:hAnsi="Calibri" w:cs="Calibri"/>
+                <w:color w:val="000000"/>
+                <w:sz w:val="22"/>
+                <w:szCs w:val="22"/>
+              </w:rPr>
+            </w:pPr>
+            <w:r>
+              <w:rPr>
+                <w:rFonts w:ascii="Calibri" w:eastAsia="Times New Roman" w:hAnsi="Calibri" w:cs="Calibri"/>
+                <w:color w:val="000000"/>
+                <w:sz w:val="22"/>
+                <w:szCs w:val="22"/>
+              </w:rPr>
+              <w:t>1.0005</w:t>
+            </w:r>
+          </w:p>
+        </w:tc>
+        <w:tc>
+          <w:tcPr>
+            <w:tcW w:w="1530" w:type="dxa"/>
+            <w:tcBorders>
+              <w:top w:val="nil"/>
+              <w:left w:val="nil"/>
+              <w:bottom w:val="single" w:sz="4" w:space="0" w:color="auto"/>
+              <w:right w:val="single" w:sz="4" w:space="0" w:color="auto"/>
+            </w:tcBorders>
+            <w:shd w:val="clear" w:color="auto" w:fill="auto"/>
+            <w:noWrap/>
+            <w:vAlign w:val="bottom"/>
+            <w:hideMark/>
+          </w:tcPr>
+          <w:p>
+            <w:pPr>
+              <w:spacing w:after="0" w:line="240" w:lineRule="auto"/>
+              <w:jc w:val="right"/>
+              <w:rPr>
+                <w:rFonts w:ascii="Calibri" w:eastAsia="Times New Roman" w:hAnsi="Calibri" w:cs="Calibri"/>
+                <w:color w:val="000000"/>
+                <w:sz w:val="22"/>
+                <w:szCs w:val="22"/>
+              </w:rPr>
+            </w:pPr>
+            <w:r>
+              <w:rPr>
+                <w:rFonts w:ascii="Calibri" w:eastAsia="Times New Roman" w:hAnsi="Calibri" w:cs="Calibri"/>
+                <w:color w:val="000000"/>
+                <w:sz w:val="22"/>
+                <w:szCs w:val="22"/>
+              </w:rPr>
+              <w:t>13.8334</w:t>
+            </w:r>
+          </w:p>
+        </w:tc>
+        <w:tc>
+          <w:tcPr>
+            <w:tcW w:w="2160" w:type="dxa"/>
+            <w:tcBorders>
+              <w:top w:val="nil"/>
+              <w:left w:val="nil"/>
+              <w:bottom w:val="single" w:sz="4" w:space="0" w:color="auto"/>
+              <w:right w:val="single" w:sz="4" w:space="0" w:color="auto"/>
+            </w:tcBorders>
+            <w:shd w:val="clear" w:color="auto" w:fill="auto"/>
+            <w:noWrap/>
+            <w:vAlign w:val="bottom"/>
+            <w:hideMark/>
+          </w:tcPr>
+          <w:p>
+            <w:pPr>
+              <w:spacing w:after="0" w:line="240" w:lineRule="auto"/>
+              <w:rPr>
+                <w:rFonts w:ascii="Calibri" w:eastAsia="Times New Roman" w:hAnsi="Calibri" w:cs="Calibri"/>
+                <w:color w:val="000000"/>
+                <w:sz w:val="22"/>
+                <w:szCs w:val="22"/>
+              </w:rPr>
+            </w:pPr>
+            <w:r>
+              <w:rPr>
+                <w:rFonts w:ascii="Calibri" w:eastAsia="Times New Roman" w:hAnsi="Calibri" w:cs="Calibri"/>
+                <w:color w:val="000000"/>
+                <w:sz w:val="22"/>
+                <w:szCs w:val="22"/>
+              </w:rPr>
+              <w:t>(236.5604, 588.6314)</w:t>
+            </w:r>
+          </w:p>
+        </w:tc>
+        <w:tc>
+          <w:tcPr>
+            <w:tcW w:w="1097" w:type="dxa"/>
+            <w:tcBorders>
+              <w:top w:val="nil"/>
+              <w:left w:val="nil"/>
+              <w:bottom w:val="single" w:sz="4" w:space="0" w:color="auto"/>
+              <w:right w:val="single" w:sz="4" w:space="0" w:color="auto"/>
+            </w:tcBorders>
+            <w:shd w:val="clear" w:color="auto" w:fill="auto"/>
+            <w:noWrap/>
+            <w:vAlign w:val="bottom"/>
+            <w:hideMark/>
+          </w:tcPr>
+          <w:p>
+            <w:pPr>
+              <w:spacing w:after="0" w:line="240" w:lineRule="auto"/>
+              <w:rPr>
+                <w:rFonts w:ascii="Calibri" w:eastAsia="Times New Roman" w:hAnsi="Calibri" w:cs="Calibri"/>
+                <w:color w:val="000000"/>
+                <w:sz w:val="22"/>
+                <w:szCs w:val="22"/>
+              </w:rPr>
+            </w:pPr>
+            <w:r>
+              <w:rPr>
+                <w:rFonts w:ascii="Calibri" w:eastAsia="Times New Roman" w:hAnsi="Calibri" w:cs="Calibri"/>
+                <w:color w:val="000000"/>
+                <w:sz w:val="22"/>
+                <w:szCs w:val="22"/>
+              </w:rPr>
+              <w:t>Circle</w:t>
+            </w:r>
+          </w:p>
+        </w:tc>
+        <w:tc>
+          <w:tcPr>
+            <w:tcW w:w="1710" w:type="dxa"/>
+            <w:tcBorders>
+              <w:top w:val="nil"/>
+              <w:left w:val="nil"/>
+              <w:bottom w:val="single" w:sz="4" w:space="0" w:color="auto"/>
+              <w:right w:val="single" w:sz="4" w:space="0" w:color="auto"/>
+            </w:tcBorders>
+            <w:shd w:val="clear" w:color="auto" w:fill="auto"/>
+            <w:noWrap/>
+            <w:vAlign w:val="bottom"/>
+            <w:hideMark/>
+          </w:tcPr>
+          <w:p>
+            <w:pPr>
+              <w:spacing w:after="0" w:line="240" w:lineRule="auto"/>
+              <w:rPr>
+                <w:rFonts w:ascii="Calibri" w:eastAsia="Times New Roman" w:hAnsi="Calibri" w:cs="Calibri"/>
+                <w:color w:val="000000"/>
+                <w:sz w:val="22"/>
+                <w:szCs w:val="22"/>
+              </w:rPr>
+            </w:pPr>
+            <w:r>
+              <w:rPr>
+                <w:rFonts w:ascii="Calibri" w:eastAsia="Times New Roman" w:hAnsi="Calibri" w:cs="Calibri"/>
+                <w:color w:val="000000"/>
+                <w:sz w:val="22"/>
+                <w:szCs w:val="22"/>
+              </w:rPr>
+              <w:t>Circle</w:t>
+            </w:r>
+          </w:p>
+        </w:tc>
+      </w:tr>
+      <w:tr>
+        <w:trPr>
+          <w:trHeight w:val="300"/>
+        </w:trPr>
+        <w:tc>
+          <w:tcPr>
+            <w:tcW w:w="776" w:type="dxa"/>
+            <w:tcBorders>
+              <w:top w:val="nil"/>
+              <w:left w:val="single" w:sz="4" w:space="0" w:color="auto"/>
+              <w:bottom w:val="single" w:sz="4" w:space="0" w:color="auto"/>
+              <w:right w:val="single" w:sz="4" w:space="0" w:color="auto"/>
+            </w:tcBorders>
+            <w:shd w:val="clear" w:color="auto" w:fill="auto"/>
+            <w:noWrap/>
+            <w:vAlign w:val="bottom"/>
+            <w:hideMark/>
+          </w:tcPr>
+          <w:p>
+            <w:pPr>
+              <w:spacing w:after="0" w:line="240" w:lineRule="auto"/>
+              <w:jc w:val="right"/>
+              <w:rPr>
+                <w:rFonts w:ascii="Calibri" w:eastAsia="Times New Roman" w:hAnsi="Calibri" w:cs="Calibri"/>
+                <w:color w:val="000000"/>
+                <w:sz w:val="22"/>
+                <w:szCs w:val="22"/>
+              </w:rPr>
+            </w:pPr>
+            <w:r>
+              <w:rPr>
+                <w:rFonts w:ascii="Calibri" w:eastAsia="Times New Roman" w:hAnsi="Calibri" w:cs="Calibri"/>
+                <w:color w:val="000000"/>
+                <w:sz w:val="22"/>
+                <w:szCs w:val="22"/>
+              </w:rPr>
+              <w:t>5</w:t>
+            </w:r>
+          </w:p>
+        </w:tc>
+        <w:tc>
+          <w:tcPr>
+            <w:tcW w:w="1194" w:type="dxa"/>
+            <w:tcBorders>
+              <w:top w:val="nil"/>
+              <w:left w:val="nil"/>
+              <w:bottom w:val="single" w:sz="4" w:space="0" w:color="auto"/>
+              <w:right w:val="single" w:sz="4" w:space="0" w:color="auto"/>
+            </w:tcBorders>
+            <w:shd w:val="clear" w:color="auto" w:fill="auto"/>
+            <w:noWrap/>
+            <w:vAlign w:val="bottom"/>
+            <w:hideMark/>
+          </w:tcPr>
+          <w:p>
+            <w:pPr>
+              <w:spacing w:after="0" w:line="240" w:lineRule="auto"/>
+              <w:jc w:val="right"/>
+              <w:rPr>
+                <w:rFonts w:ascii="Calibri" w:eastAsia="Times New Roman" w:hAnsi="Calibri" w:cs="Calibri"/>
+                <w:color w:val="000000"/>
+                <w:sz w:val="22"/>
+                <w:szCs w:val="22"/>
+              </w:rPr>
+            </w:pPr>
+            <w:r>
+              <w:rPr>
+                <w:rFonts w:ascii="Calibri" w:eastAsia="Times New Roman" w:hAnsi="Calibri" w:cs="Calibri"/>
+                <w:color w:val="000000"/>
+                <w:sz w:val="22"/>
+                <w:szCs w:val="22"/>
+              </w:rPr>
+              <w:t>5.4314</w:t>
+            </w:r>
+          </w:p>
+        </w:tc>
+        <w:tc>
+          <w:tcPr>
+            <w:tcW w:w="1530" w:type="dxa"/>
+            <w:tcBorders>
+              <w:top w:val="nil"/>
+              <w:left w:val="nil"/>
+              <w:bottom w:val="single" w:sz="4" w:space="0" w:color="auto"/>
+              <w:right w:val="single" w:sz="4" w:space="0" w:color="auto"/>
+            </w:tcBorders>
+            <w:shd w:val="clear" w:color="auto" w:fill="auto"/>
+            <w:noWrap/>
+            <w:vAlign w:val="bottom"/>
+            <w:hideMark/>
+          </w:tcPr>
+          <w:p>
+            <w:pPr>
+              <w:spacing w:after="0" w:line="240" w:lineRule="auto"/>
+              <w:jc w:val="right"/>
+              <w:rPr>
+                <w:rFonts w:ascii="Calibri" w:eastAsia="Times New Roman" w:hAnsi="Calibri" w:cs="Calibri"/>
+                <w:color w:val="000000"/>
+                <w:sz w:val="22"/>
+                <w:szCs w:val="22"/>
+              </w:rPr>
+            </w:pPr>
+            <w:r>
+              <w:rPr>
+                <w:rFonts w:ascii="Calibri" w:eastAsia="Times New Roman" w:hAnsi="Calibri" w:cs="Calibri"/>
+                <w:color w:val="000000"/>
+                <w:sz w:val="22"/>
+                <w:szCs w:val="22"/>
+              </w:rPr>
+              <w:t>30.2414</w:t>
+            </w:r>
+          </w:p>
+        </w:tc>
+        <w:tc>
+          <w:tcPr>
+            <w:tcW w:w="2160" w:type="dxa"/>
+            <w:tcBorders>
+              <w:top w:val="nil"/>
+              <w:left w:val="nil"/>
+              <w:bottom w:val="single" w:sz="4" w:space="0" w:color="auto"/>
+              <w:right w:val="single" w:sz="4" w:space="0" w:color="auto"/>
+            </w:tcBorders>
+            <w:shd w:val="clear" w:color="auto" w:fill="auto"/>
+            <w:noWrap/>
+            <w:vAlign w:val="bottom"/>
+            <w:hideMark/>
+          </w:tcPr>
+          <w:p>
+            <w:pPr>
+              <w:spacing w:after="0" w:line="240" w:lineRule="auto"/>
+              <w:rPr>
+                <w:rFonts w:ascii="Calibri" w:eastAsia="Times New Roman" w:hAnsi="Calibri" w:cs="Calibri"/>
+                <w:color w:val="000000"/>
+                <w:sz w:val="22"/>
+                <w:szCs w:val="22"/>
+              </w:rPr>
+            </w:pPr>
+            <w:r>
+              <w:rPr>
+                <w:rFonts w:ascii="Calibri" w:eastAsia="Times New Roman" w:hAnsi="Calibri" w:cs="Calibri"/>
+                <w:color w:val="000000"/>
+                <w:sz w:val="22"/>
+                <w:szCs w:val="22"/>
+              </w:rPr>
+              <w:t>(449, 65)</w:t>
+            </w:r>
+          </w:p>
+        </w:tc>
+        <w:tc>
+          <w:tcPr>
+            <w:tcW w:w="1097" w:type="dxa"/>
+            <w:tcBorders>
+              <w:top w:val="nil"/>
+              <w:left w:val="nil"/>
+              <w:bottom w:val="single" w:sz="4" w:space="0" w:color="auto"/>
+              <w:right w:val="single" w:sz="4" w:space="0" w:color="auto"/>
+            </w:tcBorders>
+            <w:shd w:val="clear" w:color="auto" w:fill="auto"/>
+            <w:noWrap/>
+            <w:vAlign w:val="bottom"/>
+            <w:hideMark/>
+          </w:tcPr>
+          <w:p>
+            <w:pPr>
+              <w:spacing w:after="0" w:line="240" w:lineRule="auto"/>
+              <w:rPr>
+                <w:rFonts w:ascii="Calibri" w:eastAsia="Times New Roman" w:hAnsi="Calibri" w:cs="Calibri"/>
+                <w:color w:val="000000"/>
+                <w:sz w:val="22"/>
+                <w:szCs w:val="22"/>
+              </w:rPr>
+            </w:pPr>
+            <w:r>
+              <w:rPr>
+                <w:rFonts w:ascii="Calibri" w:eastAsia="Times New Roman" w:hAnsi="Calibri" w:cs="Calibri"/>
+                <w:color w:val="000000"/>
+                <w:sz w:val="22"/>
+                <w:szCs w:val="22"/>
+              </w:rPr>
+              <w:t>Rectangle</w:t>
+            </w:r>
+          </w:p>
+        </w:tc>
+        <w:tc>
+          <w:tcPr>
+            <w:tcW w:w="1710" w:type="dxa"/>
+            <w:tcBorders>
+              <w:top w:val="nil"/>
+              <w:left w:val="nil"/>
+              <w:bottom w:val="single" w:sz="4" w:space="0" w:color="auto"/>
+              <w:right w:val="single" w:sz="4" w:space="0" w:color="auto"/>
+            </w:tcBorders>
+            <w:shd w:val="clear" w:color="auto" w:fill="auto"/>
+            <w:noWrap/>
+            <w:vAlign w:val="bottom"/>
+            <w:hideMark/>
+          </w:tcPr>
+          <w:p>
+            <w:pPr>
+              <w:spacing w:after="0" w:line="240" w:lineRule="auto"/>
+              <w:rPr>
+                <w:rFonts w:ascii="Calibri" w:eastAsia="Times New Roman" w:hAnsi="Calibri" w:cs="Calibri"/>
+                <w:color w:val="000000"/>
+                <w:sz w:val="22"/>
+                <w:szCs w:val="22"/>
+              </w:rPr>
+            </w:pPr>
+            <w:r>
+              <w:rPr>
+                <w:rFonts w:ascii="Calibri" w:eastAsia="Times New Roman" w:hAnsi="Calibri" w:cs="Calibri"/>
+                <w:color w:val="000000"/>
+                <w:sz w:val="22"/>
+                <w:szCs w:val="22"/>
+              </w:rPr>
+              <w:t>Ellipses</w:t>
+            </w:r>
+          </w:p>
+        </w:tc>
+      </w:tr>
+      <w:tr>
+        <w:trPr>
+          <w:trHeight w:val="300"/>
+        </w:trPr>
+        <w:tc>
+          <w:tcPr>
+            <w:tcW w:w="776" w:type="dxa"/>
+            <w:tcBorders>
+              <w:top w:val="nil"/>
+              <w:left w:val="single" w:sz="4" w:space="0" w:color="auto"/>
+              <w:bottom w:val="single" w:sz="4" w:space="0" w:color="auto"/>
+              <w:right w:val="single" w:sz="4" w:space="0" w:color="auto"/>
+            </w:tcBorders>
+            <w:shd w:val="clear" w:color="auto" w:fill="auto"/>
+            <w:noWrap/>
+            <w:vAlign w:val="bottom"/>
+            <w:hideMark/>
+          </w:tcPr>
+          <w:p>
+            <w:pPr>
+              <w:spacing w:after="0" w:line="240" w:lineRule="auto"/>
+              <w:jc w:val="right"/>
+              <w:rPr>
+                <w:rFonts w:ascii="Calibri" w:eastAsia="Times New Roman" w:hAnsi="Calibri" w:cs="Calibri"/>
+                <w:color w:val="000000"/>
+                <w:sz w:val="22"/>
+                <w:szCs w:val="22"/>
+              </w:rPr>
+            </w:pPr>
+            <w:r>
+              <w:rPr>
+                <w:rFonts w:ascii="Calibri" w:eastAsia="Times New Roman" w:hAnsi="Calibri" w:cs="Calibri"/>
+                <w:color w:val="000000"/>
+                <w:sz w:val="22"/>
+                <w:szCs w:val="22"/>
+              </w:rPr>
+              <w:t>6</w:t>
+            </w:r>
+          </w:p>
+        </w:tc>
+        <w:tc>
+          <w:tcPr>
+            <w:tcW w:w="1194" w:type="dxa"/>
+            <w:tcBorders>
+              <w:top w:val="nil"/>
+              <w:left w:val="nil"/>
+              <w:bottom w:val="single" w:sz="4" w:space="0" w:color="auto"/>
+              <w:right w:val="single" w:sz="4" w:space="0" w:color="auto"/>
+            </w:tcBorders>
+            <w:shd w:val="clear" w:color="auto" w:fill="auto"/>
+            <w:noWrap/>
+            <w:vAlign w:val="bottom"/>
+            <w:hideMark/>
+          </w:tcPr>
+          <w:p>
+            <w:pPr>
+              <w:spacing w:after="0" w:line="240" w:lineRule="auto"/>
+              <w:jc w:val="right"/>
+              <w:rPr>
+                <w:rFonts w:ascii="Calibri" w:eastAsia="Times New Roman" w:hAnsi="Calibri" w:cs="Calibri"/>
+                <w:color w:val="000000"/>
+                <w:sz w:val="22"/>
+                <w:szCs w:val="22"/>
+              </w:rPr>
+            </w:pPr>
+            <w:r>
+              <w:rPr>
+                <w:rFonts w:ascii="Calibri" w:eastAsia="Times New Roman" w:hAnsi="Calibri" w:cs="Calibri"/>
+                <w:color w:val="000000"/>
+                <w:sz w:val="22"/>
+                <w:szCs w:val="22"/>
+              </w:rPr>
+              <w:t>2.897</w:t>
+            </w:r>
+          </w:p>
+        </w:tc>
+        <w:tc>
+          <w:tcPr>
+            <w:tcW w:w="1530" w:type="dxa"/>
+            <w:tcBorders>
+              <w:top w:val="nil"/>
+              <w:left w:val="nil"/>
+              <w:bottom w:val="single" w:sz="4" w:space="0" w:color="auto"/>
+              <w:right w:val="single" w:sz="4" w:space="0" w:color="auto"/>
+            </w:tcBorders>
+            <w:shd w:val="clear" w:color="auto" w:fill="auto"/>
+            <w:noWrap/>
+            <w:vAlign w:val="bottom"/>
+            <w:hideMark/>
+          </w:tcPr>
+          <w:p>
+            <w:pPr>
+              <w:spacing w:after="0" w:line="240" w:lineRule="auto"/>
+              <w:jc w:val="right"/>
+              <w:rPr>
+                <w:rFonts w:ascii="Calibri" w:eastAsia="Times New Roman" w:hAnsi="Calibri" w:cs="Calibri"/>
+                <w:color w:val="000000"/>
+                <w:sz w:val="22"/>
+                <w:szCs w:val="22"/>
+              </w:rPr>
+            </w:pPr>
+            <w:r>
+              <w:rPr>
+                <w:rFonts w:ascii="Calibri" w:eastAsia="Times New Roman" w:hAnsi="Calibri" w:cs="Calibri"/>
+                <w:color w:val="000000"/>
+                <w:sz w:val="22"/>
+                <w:szCs w:val="22"/>
+              </w:rPr>
+              <w:t>20.8023</w:t>
+            </w:r>
+          </w:p>
+        </w:tc>
+        <w:tc>
+          <w:tcPr>
+            <w:tcW w:w="2160" w:type="dxa"/>
+            <w:tcBorders>
+              <w:top w:val="nil"/>
+              <w:left w:val="nil"/>
+              <w:bottom w:val="single" w:sz="4" w:space="0" w:color="auto"/>
+              <w:right w:val="single" w:sz="4" w:space="0" w:color="auto"/>
+            </w:tcBorders>
+            <w:shd w:val="clear" w:color="auto" w:fill="auto"/>
+            <w:noWrap/>
+            <w:vAlign w:val="bottom"/>
+            <w:hideMark/>
+          </w:tcPr>
+          <w:p>
+            <w:pPr>
+              <w:spacing w:after="0" w:line="240" w:lineRule="auto"/>
+              <w:rPr>
+                <w:rFonts w:ascii="Calibri" w:eastAsia="Times New Roman" w:hAnsi="Calibri" w:cs="Calibri"/>
+                <w:color w:val="000000"/>
+                <w:sz w:val="22"/>
+                <w:szCs w:val="22"/>
+              </w:rPr>
+            </w:pPr>
+            <w:r>
+              <w:rPr>
+                <w:rFonts w:ascii="Calibri" w:eastAsia="Times New Roman" w:hAnsi="Calibri" w:cs="Calibri"/>
+                <w:color w:val="000000"/>
+                <w:sz w:val="22"/>
+                <w:szCs w:val="22"/>
+              </w:rPr>
+              <w:t>(377, 269)</w:t>
+            </w:r>
+          </w:p>
+        </w:tc>
+        <w:tc>
+          <w:tcPr>
+            <w:tcW w:w="1097" w:type="dxa"/>
+            <w:tcBorders>
+              <w:top w:val="nil"/>
+              <w:left w:val="nil"/>
+              <w:bottom w:val="single" w:sz="4" w:space="0" w:color="auto"/>
+              <w:right w:val="single" w:sz="4" w:space="0" w:color="auto"/>
+            </w:tcBorders>
+            <w:shd w:val="clear" w:color="auto" w:fill="auto"/>
+            <w:noWrap/>
+            <w:vAlign w:val="bottom"/>
+            <w:hideMark/>
+          </w:tcPr>
+          <w:p>
+            <w:pPr>
+              <w:spacing w:after="0" w:line="240" w:lineRule="auto"/>
+              <w:rPr>
+                <w:rFonts w:ascii="Calibri" w:eastAsia="Times New Roman" w:hAnsi="Calibri" w:cs="Calibri"/>
+                <w:color w:val="000000"/>
+                <w:sz w:val="22"/>
+                <w:szCs w:val="22"/>
+              </w:rPr>
+            </w:pPr>
+            <w:r>
+              <w:rPr>
+                <w:rFonts w:ascii="Calibri" w:eastAsia="Times New Roman" w:hAnsi="Calibri" w:cs="Calibri"/>
+                <w:color w:val="000000"/>
+                <w:sz w:val="22"/>
+                <w:szCs w:val="22"/>
+              </w:rPr>
+              <w:t>Rectangle</w:t>
+            </w:r>
+          </w:p>
+        </w:tc>
+        <w:tc>
+          <w:tcPr>
+            <w:tcW w:w="1710" w:type="dxa"/>
+            <w:tcBorders>
+              <w:top w:val="nil"/>
+              <w:left w:val="nil"/>
+              <w:bottom w:val="single" w:sz="4" w:space="0" w:color="auto"/>
+              <w:right w:val="single" w:sz="4" w:space="0" w:color="auto"/>
+            </w:tcBorders>
+            <w:shd w:val="clear" w:color="auto" w:fill="auto"/>
+            <w:noWrap/>
+            <w:vAlign w:val="bottom"/>
+            <w:hideMark/>
+          </w:tcPr>
+          <w:p>
+            <w:pPr>
+              <w:spacing w:after="0" w:line="240" w:lineRule="auto"/>
+              <w:rPr>
+                <w:rFonts w:ascii="Calibri" w:eastAsia="Times New Roman" w:hAnsi="Calibri" w:cs="Calibri"/>
+                <w:color w:val="000000"/>
+                <w:sz w:val="22"/>
+                <w:szCs w:val="22"/>
+              </w:rPr>
+            </w:pPr>
+            <w:r>
+              <w:rPr>
+                <w:rFonts w:ascii="Calibri" w:eastAsia="Times New Roman" w:hAnsi="Calibri" w:cs="Calibri"/>
+                <w:color w:val="000000"/>
+                <w:sz w:val="22"/>
+                <w:szCs w:val="22"/>
+              </w:rPr>
+              <w:t>Rectangle</w:t>
+            </w:r>
+          </w:p>
+        </w:tc>
+      </w:tr>
+      <w:tr>
+        <w:trPr>
+          <w:trHeight w:val="300"/>
+        </w:trPr>
+        <w:tc>
+          <w:tcPr>
+            <w:tcW w:w="776" w:type="dxa"/>
+            <w:tcBorders>
+              <w:top w:val="nil"/>
+              <w:left w:val="single" w:sz="4" w:space="0" w:color="auto"/>
+              <w:bottom w:val="single" w:sz="4" w:space="0" w:color="auto"/>
+              <w:right w:val="single" w:sz="4" w:space="0" w:color="auto"/>
+            </w:tcBorders>
+            <w:shd w:val="clear" w:color="auto" w:fill="auto"/>
+            <w:noWrap/>
+            <w:vAlign w:val="bottom"/>
+            <w:hideMark/>
+          </w:tcPr>
+          <w:p>
+            <w:pPr>
+              <w:spacing w:after="0" w:line="240" w:lineRule="auto"/>
+              <w:jc w:val="right"/>
+              <w:rPr>
+                <w:rFonts w:ascii="Calibri" w:eastAsia="Times New Roman" w:hAnsi="Calibri" w:cs="Calibri"/>
+                <w:color w:val="000000"/>
+                <w:sz w:val="22"/>
+                <w:szCs w:val="22"/>
+              </w:rPr>
+            </w:pPr>
+            <w:r>
+              <w:rPr>
+                <w:rFonts w:ascii="Calibri" w:eastAsia="Times New Roman" w:hAnsi="Calibri" w:cs="Calibri"/>
+                <w:color w:val="000000"/>
+                <w:sz w:val="22"/>
+                <w:szCs w:val="22"/>
+              </w:rPr>
+              <w:t>7</w:t>
+            </w:r>
+          </w:p>
+        </w:tc>
+        <w:tc>
+          <w:tcPr>
+            <w:tcW w:w="1194" w:type="dxa"/>
+            <w:tcBorders>
+              <w:top w:val="nil"/>
+              <w:left w:val="nil"/>
+              <w:bottom w:val="single" w:sz="4" w:space="0" w:color="auto"/>
+              <w:right w:val="single" w:sz="4" w:space="0" w:color="auto"/>
+            </w:tcBorders>
+            <w:shd w:val="clear" w:color="auto" w:fill="auto"/>
+            <w:noWrap/>
+            <w:vAlign w:val="bottom"/>
+            <w:hideMark/>
+          </w:tcPr>
+          <w:p>
+            <w:pPr>
+              <w:spacing w:after="0" w:line="240" w:lineRule="auto"/>
+              <w:jc w:val="right"/>
+              <w:rPr>
+                <w:rFonts w:ascii="Calibri" w:eastAsia="Times New Roman" w:hAnsi="Calibri" w:cs="Calibri"/>
+                <w:color w:val="000000"/>
+                <w:sz w:val="22"/>
+                <w:szCs w:val="22"/>
+              </w:rPr>
+            </w:pPr>
+            <w:r>
+              <w:rPr>
+                <w:rFonts w:ascii="Calibri" w:eastAsia="Times New Roman" w:hAnsi="Calibri" w:cs="Calibri"/>
+                <w:color w:val="000000"/>
+                <w:sz w:val="22"/>
+                <w:szCs w:val="22"/>
+              </w:rPr>
+              <w:t>1.6739</w:t>
+            </w:r>
+          </w:p>
+        </w:tc>
+        <w:tc>
+          <w:tcPr>
+            <w:tcW w:w="1530" w:type="dxa"/>
+            <w:tcBorders>
+              <w:top w:val="nil"/>
+              <w:left w:val="nil"/>
+              <w:bottom w:val="single" w:sz="4" w:space="0" w:color="auto"/>
+              <w:right w:val="single" w:sz="4" w:space="0" w:color="auto"/>
+            </w:tcBorders>
+            <w:shd w:val="clear" w:color="auto" w:fill="auto"/>
+            <w:noWrap/>
+            <w:vAlign w:val="bottom"/>
+            <w:hideMark/>
+          </w:tcPr>
+          <w:p>
+            <w:pPr>
+              <w:spacing w:after="0" w:line="240" w:lineRule="auto"/>
+              <w:jc w:val="right"/>
+              <w:rPr>
+                <w:rFonts w:ascii="Calibri" w:eastAsia="Times New Roman" w:hAnsi="Calibri" w:cs="Calibri"/>
+                <w:color w:val="000000"/>
+                <w:sz w:val="22"/>
+                <w:szCs w:val="22"/>
+              </w:rPr>
+            </w:pPr>
+            <w:r>
+              <w:rPr>
+                <w:rFonts w:ascii="Calibri" w:eastAsia="Times New Roman" w:hAnsi="Calibri" w:cs="Calibri"/>
+                <w:color w:val="000000"/>
+                <w:sz w:val="22"/>
+                <w:szCs w:val="22"/>
+              </w:rPr>
+              <w:t>16.9151</w:t>
+            </w:r>
+          </w:p>
+        </w:tc>
+        <w:tc>
+          <w:tcPr>
+            <w:tcW w:w="2160" w:type="dxa"/>
+            <w:tcBorders>
+              <w:top w:val="nil"/>
+              <w:left w:val="nil"/>
+              <w:bottom w:val="single" w:sz="4" w:space="0" w:color="auto"/>
+              <w:right w:val="single" w:sz="4" w:space="0" w:color="auto"/>
+            </w:tcBorders>
+            <w:shd w:val="clear" w:color="auto" w:fill="auto"/>
+            <w:noWrap/>
+            <w:vAlign w:val="bottom"/>
+            <w:hideMark/>
+          </w:tcPr>
+          <w:p>
+            <w:pPr>
+              <w:spacing w:after="0" w:line="240" w:lineRule="auto"/>
+              <w:rPr>
+                <w:rFonts w:ascii="Calibri" w:eastAsia="Times New Roman" w:hAnsi="Calibri" w:cs="Calibri"/>
+                <w:color w:val="000000"/>
+                <w:sz w:val="22"/>
+                <w:szCs w:val="22"/>
+              </w:rPr>
+            </w:pPr>
+            <w:r>
+              <w:rPr>
+                <w:rFonts w:ascii="Calibri" w:eastAsia="Times New Roman" w:hAnsi="Calibri" w:cs="Calibri"/>
+                <w:color w:val="000000"/>
+                <w:sz w:val="22"/>
+                <w:szCs w:val="22"/>
+              </w:rPr>
+              <w:t>(484.5043, 496.9989)</w:t>
+            </w:r>
+          </w:p>
+        </w:tc>
+        <w:tc>
+          <w:tcPr>
+            <w:tcW w:w="1097" w:type="dxa"/>
+            <w:tcBorders>
+              <w:top w:val="nil"/>
+              <w:left w:val="nil"/>
+              <w:bottom w:val="single" w:sz="4" w:space="0" w:color="auto"/>
+              <w:right w:val="single" w:sz="4" w:space="0" w:color="auto"/>
+            </w:tcBorders>
+            <w:shd w:val="clear" w:color="auto" w:fill="auto"/>
+            <w:noWrap/>
+            <w:vAlign w:val="bottom"/>
+            <w:hideMark/>
+          </w:tcPr>
+          <w:p>
+            <w:pPr>
+              <w:spacing w:after="0" w:line="240" w:lineRule="auto"/>
+              <w:rPr>
+                <w:rFonts w:ascii="Calibri" w:eastAsia="Times New Roman" w:hAnsi="Calibri" w:cs="Calibri"/>
+                <w:color w:val="000000"/>
+                <w:sz w:val="22"/>
+                <w:szCs w:val="22"/>
+              </w:rPr>
+            </w:pPr>
+            <w:r>
+              <w:rPr>
+                <w:rFonts w:ascii="Calibri" w:eastAsia="Times New Roman" w:hAnsi="Calibri" w:cs="Calibri"/>
+                <w:color w:val="000000"/>
+                <w:sz w:val="22"/>
+                <w:szCs w:val="22"/>
+              </w:rPr>
+              <w:t>Rectangle</w:t>
+            </w:r>
+          </w:p>
+        </w:tc>
+        <w:tc>
+          <w:tcPr>
+            <w:tcW w:w="1710" w:type="dxa"/>
+            <w:tcBorders>
+              <w:top w:val="nil"/>
+              <w:left w:val="nil"/>
+              <w:bottom w:val="single" w:sz="4" w:space="0" w:color="auto"/>
+              <w:right w:val="single" w:sz="4" w:space="0" w:color="auto"/>
+            </w:tcBorders>
+            <w:shd w:val="clear" w:color="auto" w:fill="auto"/>
+            <w:noWrap/>
+            <w:vAlign w:val="bottom"/>
+            <w:hideMark/>
+          </w:tcPr>
+          <w:p>
+            <w:pPr>
+              <w:spacing w:after="0" w:line="240" w:lineRule="auto"/>
+              <w:rPr>
+                <w:rFonts w:ascii="Calibri" w:eastAsia="Times New Roman" w:hAnsi="Calibri" w:cs="Calibri"/>
+                <w:color w:val="000000"/>
+                <w:sz w:val="22"/>
+                <w:szCs w:val="22"/>
+              </w:rPr>
+            </w:pPr>
+            <w:r>
+              <w:rPr>
+                <w:rFonts w:ascii="Calibri" w:eastAsia="Times New Roman" w:hAnsi="Calibri" w:cs="Calibri"/>
+                <w:color w:val="000000"/>
+                <w:sz w:val="22"/>
+                <w:szCs w:val="22"/>
+              </w:rPr>
+              <w:t>Rectangle</w:t>
+            </w:r>
+          </w:p>
+        </w:tc>
+      </w:tr>
+      <w:tr>
+        <w:trPr>
+          <w:trHeight w:val="300"/>
+        </w:trPr>
+        <w:tc>
+          <w:tcPr>
+            <w:tcW w:w="776" w:type="dxa"/>
+            <w:tcBorders>
+              <w:top w:val="nil"/>
+              <w:left w:val="single" w:sz="4" w:space="0" w:color="auto"/>
+              <w:bottom w:val="single" w:sz="4" w:space="0" w:color="auto"/>
+              <w:right w:val="single" w:sz="4" w:space="0" w:color="auto"/>
+            </w:tcBorders>
+            <w:shd w:val="clear" w:color="auto" w:fill="auto"/>
+            <w:noWrap/>
+            <w:vAlign w:val="bottom"/>
+            <w:hideMark/>
+          </w:tcPr>
+          <w:p>
+            <w:pPr>
+              <w:spacing w:after="0" w:line="240" w:lineRule="auto"/>
+              <w:jc w:val="right"/>
+              <w:rPr>
+                <w:rFonts w:ascii="Calibri" w:eastAsia="Times New Roman" w:hAnsi="Calibri" w:cs="Calibri"/>
+                <w:color w:val="000000"/>
+                <w:sz w:val="22"/>
+                <w:szCs w:val="22"/>
+              </w:rPr>
+            </w:pPr>
+            <w:r>
+              <w:rPr>
+                <w:rFonts w:ascii="Calibri" w:eastAsia="Times New Roman" w:hAnsi="Calibri" w:cs="Calibri"/>
+                <w:color w:val="000000"/>
+                <w:sz w:val="22"/>
+                <w:szCs w:val="22"/>
+              </w:rPr>
+              <w:t>8</w:t>
+            </w:r>
+          </w:p>
+        </w:tc>
+        <w:tc>
+          <w:tcPr>
+            <w:tcW w:w="1194" w:type="dxa"/>
+            <w:tcBorders>
+              <w:top w:val="nil"/>
+              <w:left w:val="nil"/>
+              <w:bottom w:val="single" w:sz="4" w:space="0" w:color="auto"/>
+              <w:right w:val="single" w:sz="4" w:space="0" w:color="auto"/>
+            </w:tcBorders>
+            <w:shd w:val="clear" w:color="auto" w:fill="auto"/>
+            <w:noWrap/>
+            <w:vAlign w:val="bottom"/>
+            <w:hideMark/>
+          </w:tcPr>
+          <w:p>
+            <w:pPr>
+              <w:spacing w:after="0" w:line="240" w:lineRule="auto"/>
+              <w:jc w:val="right"/>
+              <w:rPr>
+                <w:rFonts w:ascii="Calibri" w:eastAsia="Times New Roman" w:hAnsi="Calibri" w:cs="Calibri"/>
+                <w:color w:val="000000"/>
+                <w:sz w:val="22"/>
+                <w:szCs w:val="22"/>
+              </w:rPr>
+            </w:pPr>
+            <w:r>
+              <w:rPr>
+                <w:rFonts w:ascii="Calibri" w:eastAsia="Times New Roman" w:hAnsi="Calibri" w:cs="Calibri"/>
+                <w:color w:val="000000"/>
+                <w:sz w:val="22"/>
+                <w:szCs w:val="22"/>
+              </w:rPr>
+              <w:t>3.3498</w:t>
+            </w:r>
+          </w:p>
+        </w:tc>
+        <w:tc>
+          <w:tcPr>
+            <w:tcW w:w="1530" w:type="dxa"/>
+            <w:tcBorders>
+              <w:top w:val="nil"/>
+              <w:left w:val="nil"/>
+              <w:bottom w:val="single" w:sz="4" w:space="0" w:color="auto"/>
+              <w:right w:val="single" w:sz="4" w:space="0" w:color="auto"/>
+            </w:tcBorders>
+            <w:shd w:val="clear" w:color="auto" w:fill="auto"/>
+            <w:noWrap/>
+            <w:vAlign w:val="bottom"/>
+            <w:hideMark/>
+          </w:tcPr>
+          <w:p>
+            <w:pPr>
+              <w:spacing w:after="0" w:line="240" w:lineRule="auto"/>
+              <w:jc w:val="right"/>
+              <w:rPr>
+                <w:rFonts w:ascii="Calibri" w:eastAsia="Times New Roman" w:hAnsi="Calibri" w:cs="Calibri"/>
+                <w:color w:val="000000"/>
+                <w:sz w:val="22"/>
+                <w:szCs w:val="22"/>
+              </w:rPr>
+            </w:pPr>
+            <w:r>
+              <w:rPr>
+                <w:rFonts w:ascii="Calibri" w:eastAsia="Times New Roman" w:hAnsi="Calibri" w:cs="Calibri"/>
+                <w:color w:val="000000"/>
+                <w:sz w:val="22"/>
+                <w:szCs w:val="22"/>
+              </w:rPr>
+              <w:t>22.347</w:t>
+            </w:r>
+          </w:p>
+        </w:tc>
+        <w:tc>
+          <w:tcPr>
+            <w:tcW w:w="2160" w:type="dxa"/>
+            <w:tcBorders>
+              <w:top w:val="nil"/>
+              <w:left w:val="nil"/>
+              <w:bottom w:val="single" w:sz="4" w:space="0" w:color="auto"/>
+              <w:right w:val="single" w:sz="4" w:space="0" w:color="auto"/>
+            </w:tcBorders>
+            <w:shd w:val="clear" w:color="auto" w:fill="auto"/>
+            <w:noWrap/>
+            <w:vAlign w:val="bottom"/>
+            <w:hideMark/>
+          </w:tcPr>
+          <w:p>
+            <w:pPr>
+              <w:spacing w:after="0" w:line="240" w:lineRule="auto"/>
+              <w:rPr>
+                <w:rFonts w:ascii="Calibri" w:eastAsia="Times New Roman" w:hAnsi="Calibri" w:cs="Calibri"/>
+                <w:color w:val="000000"/>
+                <w:sz w:val="22"/>
+                <w:szCs w:val="22"/>
+              </w:rPr>
+            </w:pPr>
+            <w:r>
+              <w:rPr>
+                <w:rFonts w:ascii="Calibri" w:eastAsia="Times New Roman" w:hAnsi="Calibri" w:cs="Calibri"/>
+                <w:color w:val="000000"/>
+                <w:sz w:val="22"/>
+                <w:szCs w:val="22"/>
+              </w:rPr>
+              <w:t>(580.5692, 608.6421)</w:t>
+            </w:r>
+          </w:p>
+        </w:tc>
+        <w:tc>
+          <w:tcPr>
+            <w:tcW w:w="1097" w:type="dxa"/>
+            <w:tcBorders>
+              <w:top w:val="nil"/>
+              <w:left w:val="nil"/>
+              <w:bottom w:val="single" w:sz="4" w:space="0" w:color="auto"/>
+              <w:right w:val="single" w:sz="4" w:space="0" w:color="auto"/>
+            </w:tcBorders>
+            <w:shd w:val="clear" w:color="auto" w:fill="auto"/>
+            <w:noWrap/>
+            <w:vAlign w:val="bottom"/>
+            <w:hideMark/>
+          </w:tcPr>
+          <w:p>
+            <w:pPr>
+              <w:spacing w:after="0" w:line="240" w:lineRule="auto"/>
+              <w:rPr>
+                <w:rFonts w:ascii="Calibri" w:eastAsia="Times New Roman" w:hAnsi="Calibri" w:cs="Calibri"/>
+                <w:color w:val="000000"/>
+                <w:sz w:val="22"/>
+                <w:szCs w:val="22"/>
+              </w:rPr>
+            </w:pPr>
+            <w:r>
+              <w:rPr>
+                <w:rFonts w:ascii="Calibri" w:eastAsia="Times New Roman" w:hAnsi="Calibri" w:cs="Calibri"/>
+                <w:color w:val="000000"/>
+                <w:sz w:val="22"/>
+                <w:szCs w:val="22"/>
+              </w:rPr>
+              <w:t>Ellipses</w:t>
+            </w:r>
+          </w:p>
+        </w:tc>
+        <w:tc>
+          <w:tcPr>
+            <w:tcW w:w="1710" w:type="dxa"/>
+            <w:tcBorders>
+              <w:top w:val="nil"/>
+              <w:left w:val="nil"/>
+              <w:bottom w:val="single" w:sz="4" w:space="0" w:color="auto"/>
+              <w:right w:val="single" w:sz="4" w:space="0" w:color="auto"/>
+            </w:tcBorders>
+            <w:shd w:val="clear" w:color="auto" w:fill="auto"/>
+            <w:noWrap/>
+            <w:vAlign w:val="bottom"/>
+            <w:hideMark/>
+          </w:tcPr>
+          <w:p>
+            <w:pPr>
+              <w:spacing w:after="0" w:line="240" w:lineRule="auto"/>
+              <w:rPr>
+                <w:rFonts w:ascii="Calibri" w:eastAsia="Times New Roman" w:hAnsi="Calibri" w:cs="Calibri"/>
+                <w:color w:val="000000"/>
+                <w:sz w:val="22"/>
+                <w:szCs w:val="22"/>
+              </w:rPr>
+            </w:pPr>
+            <w:r>
+              <w:rPr>
+                <w:rFonts w:ascii="Calibri" w:eastAsia="Times New Roman" w:hAnsi="Calibri" w:cs="Calibri"/>
+                <w:color w:val="000000"/>
+                <w:sz w:val="22"/>
+                <w:szCs w:val="22"/>
+              </w:rPr>
+              <w:t>Ellipses</w:t>
+            </w:r>
+          </w:p>
+        </w:tc>
+      </w:tr>
+      <w:tr>
+        <w:trPr>
+          <w:trHeight w:val="300"/>
+        </w:trPr>
+        <w:tc>
+          <w:tcPr>
+            <w:tcW w:w="776" w:type="dxa"/>
+            <w:tcBorders>
+              <w:top w:val="nil"/>
+              <w:left w:val="single" w:sz="4" w:space="0" w:color="auto"/>
+              <w:bottom w:val="single" w:sz="4" w:space="0" w:color="auto"/>
+              <w:right w:val="single" w:sz="4" w:space="0" w:color="auto"/>
+            </w:tcBorders>
+            <w:shd w:val="clear" w:color="auto" w:fill="auto"/>
+            <w:noWrap/>
+            <w:vAlign w:val="bottom"/>
+            <w:hideMark/>
+          </w:tcPr>
+          <w:p>
+            <w:pPr>
+              <w:spacing w:after="0" w:line="240" w:lineRule="auto"/>
+              <w:jc w:val="right"/>
+              <w:rPr>
+                <w:rFonts w:ascii="Calibri" w:eastAsia="Times New Roman" w:hAnsi="Calibri" w:cs="Calibri"/>
+                <w:color w:val="000000"/>
+                <w:sz w:val="22"/>
+                <w:szCs w:val="22"/>
+              </w:rPr>
+            </w:pPr>
+            <w:r>
+              <w:rPr>
+                <w:rFonts w:ascii="Calibri" w:eastAsia="Times New Roman" w:hAnsi="Calibri" w:cs="Calibri"/>
+                <w:color w:val="000000"/>
+                <w:sz w:val="22"/>
+                <w:szCs w:val="22"/>
+              </w:rPr>
+              <w:t>9</w:t>
+            </w:r>
+          </w:p>
+        </w:tc>
+        <w:tc>
+          <w:tcPr>
+            <w:tcW w:w="1194" w:type="dxa"/>
+            <w:tcBorders>
+              <w:top w:val="nil"/>
+              <w:left w:val="nil"/>
+              <w:bottom w:val="single" w:sz="4" w:space="0" w:color="auto"/>
+              <w:right w:val="single" w:sz="4" w:space="0" w:color="auto"/>
+            </w:tcBorders>
+            <w:shd w:val="clear" w:color="auto" w:fill="auto"/>
+            <w:noWrap/>
+            <w:vAlign w:val="bottom"/>
+            <w:hideMark/>
+          </w:tcPr>
+          <w:p>
+            <w:pPr>
+              <w:spacing w:after="0" w:line="240" w:lineRule="auto"/>
+              <w:jc w:val="right"/>
+              <w:rPr>
+                <w:rFonts w:ascii="Calibri" w:eastAsia="Times New Roman" w:hAnsi="Calibri" w:cs="Calibri"/>
+                <w:color w:val="000000"/>
+                <w:sz w:val="22"/>
+                <w:szCs w:val="22"/>
+              </w:rPr>
+            </w:pPr>
+            <w:r>
+              <w:rPr>
+                <w:rFonts w:ascii="Calibri" w:eastAsia="Times New Roman" w:hAnsi="Calibri" w:cs="Calibri"/>
+                <w:color w:val="000000"/>
+                <w:sz w:val="22"/>
+                <w:szCs w:val="22"/>
+              </w:rPr>
+              <w:t>2.717</w:t>
+            </w:r>
+          </w:p>
+        </w:tc>
+        <w:tc>
+          <w:tcPr>
+            <w:tcW w:w="1530" w:type="dxa"/>
+            <w:tcBorders>
+              <w:top w:val="nil"/>
+              <w:left w:val="nil"/>
+              <w:bottom w:val="single" w:sz="4" w:space="0" w:color="auto"/>
+              <w:right w:val="single" w:sz="4" w:space="0" w:color="auto"/>
+            </w:tcBorders>
+            <w:shd w:val="clear" w:color="auto" w:fill="auto"/>
+            <w:noWrap/>
+            <w:vAlign w:val="bottom"/>
+            <w:hideMark/>
+          </w:tcPr>
+          <w:p>
+            <w:pPr>
+              <w:spacing w:after="0" w:line="240" w:lineRule="auto"/>
+              <w:jc w:val="right"/>
+              <w:rPr>
+                <w:rFonts w:ascii="Calibri" w:eastAsia="Times New Roman" w:hAnsi="Calibri" w:cs="Calibri"/>
+                <w:color w:val="000000"/>
+                <w:sz w:val="22"/>
+                <w:szCs w:val="22"/>
+              </w:rPr>
+            </w:pPr>
+            <w:r>
+              <w:rPr>
+                <w:rFonts w:ascii="Calibri" w:eastAsia="Times New Roman" w:hAnsi="Calibri" w:cs="Calibri"/>
+                <w:color w:val="000000"/>
+                <w:sz w:val="22"/>
+                <w:szCs w:val="22"/>
+              </w:rPr>
+              <w:t>19.4859</w:t>
+            </w:r>
+          </w:p>
+        </w:tc>
+        <w:tc>
+          <w:tcPr>
+            <w:tcW w:w="2160" w:type="dxa"/>
+            <w:tcBorders>
+              <w:top w:val="nil"/>
+              <w:left w:val="nil"/>
+              <w:bottom w:val="single" w:sz="4" w:space="0" w:color="auto"/>
+              <w:right w:val="single" w:sz="4" w:space="0" w:color="auto"/>
+            </w:tcBorders>
+            <w:shd w:val="clear" w:color="auto" w:fill="auto"/>
+            <w:noWrap/>
+            <w:vAlign w:val="bottom"/>
+            <w:hideMark/>
+          </w:tcPr>
+          <w:p>
+            <w:pPr>
+              <w:spacing w:after="0" w:line="240" w:lineRule="auto"/>
+              <w:rPr>
+                <w:rFonts w:ascii="Calibri" w:eastAsia="Times New Roman" w:hAnsi="Calibri" w:cs="Calibri"/>
+                <w:color w:val="000000"/>
+                <w:sz w:val="22"/>
+                <w:szCs w:val="22"/>
+              </w:rPr>
+            </w:pPr>
+            <w:r>
+              <w:rPr>
+                <w:rFonts w:ascii="Calibri" w:eastAsia="Times New Roman" w:hAnsi="Calibri" w:cs="Calibri"/>
+                <w:color w:val="000000"/>
+                <w:sz w:val="22"/>
+                <w:szCs w:val="22"/>
+              </w:rPr>
+              <w:t>(796.5547, 88.6193)</w:t>
+            </w:r>
+          </w:p>
+        </w:tc>
+        <w:tc>
+          <w:tcPr>
+            <w:tcW w:w="1097" w:type="dxa"/>
+            <w:tcBorders>
+              <w:top w:val="nil"/>
+              <w:left w:val="nil"/>
+              <w:bottom w:val="single" w:sz="4" w:space="0" w:color="auto"/>
+              <w:right w:val="single" w:sz="4" w:space="0" w:color="auto"/>
+            </w:tcBorders>
+            <w:shd w:val="clear" w:color="auto" w:fill="auto"/>
+            <w:noWrap/>
+            <w:vAlign w:val="bottom"/>
+            <w:hideMark/>
+          </w:tcPr>
+          <w:p>
+            <w:pPr>
+              <w:spacing w:after="0" w:line="240" w:lineRule="auto"/>
+              <w:rPr>
+                <w:rFonts w:ascii="Calibri" w:eastAsia="Times New Roman" w:hAnsi="Calibri" w:cs="Calibri"/>
+                <w:color w:val="000000"/>
+                <w:sz w:val="22"/>
+                <w:szCs w:val="22"/>
+              </w:rPr>
+            </w:pPr>
+            <w:r>
+              <w:rPr>
+                <w:rFonts w:ascii="Calibri" w:eastAsia="Times New Roman" w:hAnsi="Calibri" w:cs="Calibri"/>
+                <w:color w:val="000000"/>
+                <w:sz w:val="22"/>
+                <w:szCs w:val="22"/>
+              </w:rPr>
+              <w:t>Ellipses</w:t>
+            </w:r>
+          </w:p>
+        </w:tc>
+        <w:tc>
+          <w:tcPr>
+            <w:tcW w:w="1710" w:type="dxa"/>
+            <w:tcBorders>
+              <w:top w:val="nil"/>
+              <w:left w:val="nil"/>
+              <w:bottom w:val="single" w:sz="4" w:space="0" w:color="auto"/>
+              <w:right w:val="single" w:sz="4" w:space="0" w:color="auto"/>
+            </w:tcBorders>
+            <w:shd w:val="clear" w:color="auto" w:fill="auto"/>
+            <w:noWrap/>
+            <w:vAlign w:val="bottom"/>
+            <w:hideMark/>
+          </w:tcPr>
+          <w:p>
+            <w:pPr>
+              <w:spacing w:after="0" w:line="240" w:lineRule="auto"/>
+              <w:rPr>
+                <w:rFonts w:ascii="Calibri" w:eastAsia="Times New Roman" w:hAnsi="Calibri" w:cs="Calibri"/>
+                <w:color w:val="000000"/>
+                <w:sz w:val="22"/>
+                <w:szCs w:val="22"/>
+              </w:rPr>
+            </w:pPr>
+            <w:r>
+              <w:rPr>
+                <w:rFonts w:ascii="Calibri" w:eastAsia="Times New Roman" w:hAnsi="Calibri" w:cs="Calibri"/>
+                <w:color w:val="000000"/>
+                <w:sz w:val="22"/>
+                <w:szCs w:val="22"/>
+              </w:rPr>
+              <w:t>Ellipses</w:t>
+            </w:r>
+          </w:p>
+        </w:tc>
+      </w:tr>
+      <w:tr>
+        <w:trPr>
+          <w:trHeight w:val="300"/>
+        </w:trPr>
+        <w:tc>
+          <w:tcPr>
+            <w:tcW w:w="776" w:type="dxa"/>
+            <w:tcBorders>
+              <w:top w:val="nil"/>
+              <w:left w:val="single" w:sz="4" w:space="0" w:color="auto"/>
+              <w:bottom w:val="single" w:sz="4" w:space="0" w:color="auto"/>
+              <w:right w:val="single" w:sz="4" w:space="0" w:color="auto"/>
+            </w:tcBorders>
+            <w:shd w:val="clear" w:color="auto" w:fill="auto"/>
+            <w:noWrap/>
+            <w:vAlign w:val="bottom"/>
+            <w:hideMark/>
+          </w:tcPr>
+          <w:p>
+            <w:pPr>
+              <w:spacing w:after="0" w:line="240" w:lineRule="auto"/>
+              <w:jc w:val="right"/>
+              <w:rPr>
+                <w:rFonts w:ascii="Calibri" w:eastAsia="Times New Roman" w:hAnsi="Calibri" w:cs="Calibri"/>
+                <w:color w:val="000000"/>
+                <w:sz w:val="22"/>
+                <w:szCs w:val="22"/>
+              </w:rPr>
+            </w:pPr>
+            <w:r>
+              <w:rPr>
+                <w:rFonts w:ascii="Calibri" w:eastAsia="Times New Roman" w:hAnsi="Calibri" w:cs="Calibri"/>
+                <w:color w:val="000000"/>
+                <w:sz w:val="22"/>
+                <w:szCs w:val="22"/>
+              </w:rPr>
+              <w:t>10</w:t>
+            </w:r>
+          </w:p>
+        </w:tc>
+        <w:tc>
+          <w:tcPr>
+            <w:tcW w:w="1194" w:type="dxa"/>
+            <w:tcBorders>
+              <w:top w:val="nil"/>
+              <w:left w:val="nil"/>
+              <w:bottom w:val="single" w:sz="4" w:space="0" w:color="auto"/>
+              <w:right w:val="single" w:sz="4" w:space="0" w:color="auto"/>
+            </w:tcBorders>
+            <w:shd w:val="clear" w:color="auto" w:fill="auto"/>
+            <w:noWrap/>
+            <w:vAlign w:val="bottom"/>
+            <w:hideMark/>
+          </w:tcPr>
+          <w:p>
+            <w:pPr>
+              <w:spacing w:after="0" w:line="240" w:lineRule="auto"/>
+              <w:jc w:val="right"/>
+              <w:rPr>
+                <w:rFonts w:ascii="Calibri" w:eastAsia="Times New Roman" w:hAnsi="Calibri" w:cs="Calibri"/>
+                <w:color w:val="000000"/>
+                <w:sz w:val="22"/>
+                <w:szCs w:val="22"/>
+              </w:rPr>
+            </w:pPr>
+            <w:r>
+              <w:rPr>
+                <w:rFonts w:ascii="Calibri" w:eastAsia="Times New Roman" w:hAnsi="Calibri" w:cs="Calibri"/>
+                <w:color w:val="000000"/>
+                <w:sz w:val="22"/>
+                <w:szCs w:val="22"/>
+              </w:rPr>
+              <w:t>1.0065</w:t>
+            </w:r>
+          </w:p>
+        </w:tc>
+        <w:tc>
+          <w:tcPr>
+            <w:tcW w:w="1530" w:type="dxa"/>
+            <w:tcBorders>
+              <w:top w:val="nil"/>
+              <w:left w:val="nil"/>
+              <w:bottom w:val="single" w:sz="4" w:space="0" w:color="auto"/>
+              <w:right w:val="single" w:sz="4" w:space="0" w:color="auto"/>
+            </w:tcBorders>
+            <w:shd w:val="clear" w:color="auto" w:fill="auto"/>
+            <w:noWrap/>
+            <w:vAlign w:val="bottom"/>
+            <w:hideMark/>
+          </w:tcPr>
+          <w:p>
+            <w:pPr>
+              <w:spacing w:after="0" w:line="240" w:lineRule="auto"/>
+              <w:jc w:val="right"/>
+              <w:rPr>
+                <w:rFonts w:ascii="Calibri" w:eastAsia="Times New Roman" w:hAnsi="Calibri" w:cs="Calibri"/>
+                <w:color w:val="000000"/>
+                <w:sz w:val="22"/>
+                <w:szCs w:val="22"/>
+              </w:rPr>
+            </w:pPr>
+            <w:r>
+              <w:rPr>
+                <w:rFonts w:ascii="Calibri" w:eastAsia="Times New Roman" w:hAnsi="Calibri" w:cs="Calibri"/>
+                <w:color w:val="000000"/>
+                <w:sz w:val="22"/>
+                <w:szCs w:val="22"/>
+              </w:rPr>
+              <w:t>13.5577</w:t>
+            </w:r>
+          </w:p>
+        </w:tc>
+        <w:tc>
+          <w:tcPr>
+            <w:tcW w:w="2160" w:type="dxa"/>
+            <w:tcBorders>
+              <w:top w:val="nil"/>
+              <w:left w:val="nil"/>
+              <w:bottom w:val="single" w:sz="4" w:space="0" w:color="auto"/>
+              <w:right w:val="single" w:sz="4" w:space="0" w:color="auto"/>
+            </w:tcBorders>
+            <w:shd w:val="clear" w:color="auto" w:fill="auto"/>
+            <w:noWrap/>
+            <w:vAlign w:val="bottom"/>
+            <w:hideMark/>
+          </w:tcPr>
+          <w:p>
+            <w:pPr>
+              <w:spacing w:after="0" w:line="240" w:lineRule="auto"/>
+              <w:rPr>
+                <w:rFonts w:ascii="Calibri" w:eastAsia="Times New Roman" w:hAnsi="Calibri" w:cs="Calibri"/>
+                <w:color w:val="000000"/>
+                <w:sz w:val="22"/>
+                <w:szCs w:val="22"/>
+              </w:rPr>
+            </w:pPr>
+            <w:r>
+              <w:rPr>
+                <w:rFonts w:ascii="Calibri" w:eastAsia="Times New Roman" w:hAnsi="Calibri" w:cs="Calibri"/>
+                <w:color w:val="000000"/>
+                <w:sz w:val="22"/>
+                <w:szCs w:val="22"/>
+              </w:rPr>
+              <w:t>(708.5767, 180.6469)</w:t>
+            </w:r>
+          </w:p>
+        </w:tc>
+        <w:tc>
+          <w:tcPr>
+            <w:tcW w:w="1097" w:type="dxa"/>
+            <w:tcBorders>
+              <w:top w:val="nil"/>
+              <w:left w:val="nil"/>
+              <w:bottom w:val="single" w:sz="4" w:space="0" w:color="auto"/>
+              <w:right w:val="single" w:sz="4" w:space="0" w:color="auto"/>
+            </w:tcBorders>
+            <w:shd w:val="clear" w:color="auto" w:fill="auto"/>
+            <w:noWrap/>
+            <w:vAlign w:val="bottom"/>
+            <w:hideMark/>
+          </w:tcPr>
+          <w:p>
+            <w:pPr>
+              <w:spacing w:after="0" w:line="240" w:lineRule="auto"/>
+              <w:rPr>
+                <w:rFonts w:ascii="Calibri" w:eastAsia="Times New Roman" w:hAnsi="Calibri" w:cs="Calibri"/>
+                <w:color w:val="000000"/>
+                <w:sz w:val="22"/>
+                <w:szCs w:val="22"/>
+              </w:rPr>
+            </w:pPr>
+            <w:r>
+              <w:rPr>
+                <w:rFonts w:ascii="Calibri" w:eastAsia="Times New Roman" w:hAnsi="Calibri" w:cs="Calibri"/>
+                <w:color w:val="000000"/>
+                <w:sz w:val="22"/>
+                <w:szCs w:val="22"/>
+              </w:rPr>
+              <w:t>Circle</w:t>
+            </w:r>
+          </w:p>
+        </w:tc>
+        <w:tc>
+          <w:tcPr>
+            <w:tcW w:w="1710" w:type="dxa"/>
+            <w:tcBorders>
+              <w:top w:val="nil"/>
+              <w:left w:val="nil"/>
+              <w:bottom w:val="single" w:sz="4" w:space="0" w:color="auto"/>
+              <w:right w:val="single" w:sz="4" w:space="0" w:color="auto"/>
+            </w:tcBorders>
+            <w:shd w:val="clear" w:color="auto" w:fill="auto"/>
+            <w:noWrap/>
+            <w:vAlign w:val="bottom"/>
+            <w:hideMark/>
+          </w:tcPr>
+          <w:p>
+            <w:pPr>
+              <w:spacing w:after="0" w:line="240" w:lineRule="auto"/>
+              <w:rPr>
+                <w:rFonts w:ascii="Calibri" w:eastAsia="Times New Roman" w:hAnsi="Calibri" w:cs="Calibri"/>
+                <w:color w:val="000000"/>
+                <w:sz w:val="22"/>
+                <w:szCs w:val="22"/>
+              </w:rPr>
+            </w:pPr>
+            <w:r>
+              <w:rPr>
+                <w:rFonts w:ascii="Calibri" w:eastAsia="Times New Roman" w:hAnsi="Calibri" w:cs="Calibri"/>
+                <w:color w:val="000000"/>
+                <w:sz w:val="22"/>
+                <w:szCs w:val="22"/>
+              </w:rPr>
+              <w:t>Circle</w:t>
+            </w:r>
+          </w:p>
+        </w:tc>
+      </w:tr>
+      <w:tr>
+        <w:trPr>
+          <w:trHeight w:val="300"/>
+        </w:trPr>
+        <w:tc>
+          <w:tcPr>
+            <w:tcW w:w="776" w:type="dxa"/>
+            <w:tcBorders>
+              <w:top w:val="nil"/>
+              <w:left w:val="single" w:sz="4" w:space="0" w:color="auto"/>
+              <w:bottom w:val="single" w:sz="4" w:space="0" w:color="auto"/>
+              <w:right w:val="single" w:sz="4" w:space="0" w:color="auto"/>
+            </w:tcBorders>
+            <w:shd w:val="clear" w:color="auto" w:fill="auto"/>
+            <w:noWrap/>
+            <w:vAlign w:val="bottom"/>
+            <w:hideMark/>
+          </w:tcPr>
+          <w:p>
+            <w:pPr>
+              <w:spacing w:after="0" w:line="240" w:lineRule="auto"/>
+              <w:jc w:val="right"/>
+              <w:rPr>
+                <w:rFonts w:ascii="Calibri" w:eastAsia="Times New Roman" w:hAnsi="Calibri" w:cs="Calibri"/>
+                <w:color w:val="000000"/>
+                <w:sz w:val="22"/>
+                <w:szCs w:val="22"/>
+              </w:rPr>
+            </w:pPr>
+            <w:r>
+              <w:rPr>
+                <w:rFonts w:ascii="Calibri" w:eastAsia="Times New Roman" w:hAnsi="Calibri" w:cs="Calibri"/>
+                <w:color w:val="000000"/>
+                <w:sz w:val="22"/>
+                <w:szCs w:val="22"/>
+              </w:rPr>
+              <w:t>11</w:t>
+            </w:r>
+          </w:p>
+        </w:tc>
+        <w:tc>
+          <w:tcPr>
+            <w:tcW w:w="1194" w:type="dxa"/>
+            <w:tcBorders>
+              <w:top w:val="nil"/>
+              <w:left w:val="nil"/>
+              <w:bottom w:val="single" w:sz="4" w:space="0" w:color="auto"/>
+              <w:right w:val="single" w:sz="4" w:space="0" w:color="auto"/>
+            </w:tcBorders>
+            <w:shd w:val="clear" w:color="auto" w:fill="auto"/>
+            <w:noWrap/>
+            <w:vAlign w:val="bottom"/>
+            <w:hideMark/>
+          </w:tcPr>
+          <w:p>
+            <w:pPr>
+              <w:spacing w:after="0" w:line="240" w:lineRule="auto"/>
+              <w:jc w:val="right"/>
+              <w:rPr>
+                <w:rFonts w:ascii="Calibri" w:eastAsia="Times New Roman" w:hAnsi="Calibri" w:cs="Calibri"/>
+                <w:color w:val="000000"/>
+                <w:sz w:val="22"/>
+                <w:szCs w:val="22"/>
+              </w:rPr>
+            </w:pPr>
+            <w:r>
+              <w:rPr>
+                <w:rFonts w:ascii="Calibri" w:eastAsia="Times New Roman" w:hAnsi="Calibri" w:cs="Calibri"/>
+                <w:color w:val="000000"/>
+                <w:sz w:val="22"/>
+                <w:szCs w:val="22"/>
+              </w:rPr>
+              <w:t>1.8601</w:t>
+            </w:r>
+          </w:p>
+        </w:tc>
+        <w:tc>
+          <w:tcPr>
+            <w:tcW w:w="1530" w:type="dxa"/>
+            <w:tcBorders>
+              <w:top w:val="nil"/>
+              <w:left w:val="nil"/>
+              <w:bottom w:val="single" w:sz="4" w:space="0" w:color="auto"/>
+              <w:right w:val="single" w:sz="4" w:space="0" w:color="auto"/>
+            </w:tcBorders>
+            <w:shd w:val="clear" w:color="auto" w:fill="auto"/>
+            <w:noWrap/>
+            <w:vAlign w:val="bottom"/>
+            <w:hideMark/>
+          </w:tcPr>
+          <w:p>
+            <w:pPr>
+              <w:spacing w:after="0" w:line="240" w:lineRule="auto"/>
+              <w:jc w:val="right"/>
+              <w:rPr>
+                <w:rFonts w:ascii="Calibri" w:eastAsia="Times New Roman" w:hAnsi="Calibri" w:cs="Calibri"/>
+                <w:color w:val="000000"/>
+                <w:sz w:val="22"/>
+                <w:szCs w:val="22"/>
+              </w:rPr>
+            </w:pPr>
+            <w:r>
+              <w:rPr>
+                <w:rFonts w:ascii="Calibri" w:eastAsia="Times New Roman" w:hAnsi="Calibri" w:cs="Calibri"/>
+                <w:color w:val="000000"/>
+                <w:sz w:val="22"/>
+                <w:szCs w:val="22"/>
+              </w:rPr>
+              <w:t>15.9813</w:t>
+            </w:r>
+          </w:p>
+        </w:tc>
+        <w:tc>
+          <w:tcPr>
+            <w:tcW w:w="2160" w:type="dxa"/>
+            <w:tcBorders>
+              <w:top w:val="nil"/>
+              <w:left w:val="nil"/>
+              <w:bottom w:val="single" w:sz="4" w:space="0" w:color="auto"/>
+              <w:right w:val="single" w:sz="4" w:space="0" w:color="auto"/>
+            </w:tcBorders>
+            <w:shd w:val="clear" w:color="auto" w:fill="auto"/>
+            <w:noWrap/>
+            <w:vAlign w:val="bottom"/>
+            <w:hideMark/>
+          </w:tcPr>
+          <w:p>
+            <w:pPr>
+              <w:spacing w:after="0" w:line="240" w:lineRule="auto"/>
+              <w:rPr>
+                <w:rFonts w:ascii="Calibri" w:eastAsia="Times New Roman" w:hAnsi="Calibri" w:cs="Calibri"/>
+                <w:color w:val="000000"/>
+                <w:sz w:val="22"/>
+                <w:szCs w:val="22"/>
+              </w:rPr>
+            </w:pPr>
+            <w:r>
+              <w:rPr>
+                <w:rFonts w:ascii="Calibri" w:eastAsia="Times New Roman" w:hAnsi="Calibri" w:cs="Calibri"/>
+                <w:color w:val="000000"/>
+                <w:sz w:val="22"/>
+                <w:szCs w:val="22"/>
+              </w:rPr>
+              <w:t>(800.6075, 360.6639)</w:t>
+            </w:r>
+          </w:p>
+        </w:tc>
+        <w:tc>
+          <w:tcPr>
+            <w:tcW w:w="1097" w:type="dxa"/>
+            <w:tcBorders>
+              <w:top w:val="nil"/>
+              <w:left w:val="nil"/>
+              <w:bottom w:val="single" w:sz="4" w:space="0" w:color="auto"/>
+              <w:right w:val="single" w:sz="4" w:space="0" w:color="auto"/>
+            </w:tcBorders>
+            <w:shd w:val="clear" w:color="auto" w:fill="auto"/>
+            <w:noWrap/>
+            <w:vAlign w:val="bottom"/>
+            <w:hideMark/>
+          </w:tcPr>
+          <w:p>
+            <w:pPr>
+              <w:spacing w:after="0" w:line="240" w:lineRule="auto"/>
+              <w:rPr>
+                <w:rFonts w:ascii="Calibri" w:eastAsia="Times New Roman" w:hAnsi="Calibri" w:cs="Calibri"/>
+                <w:color w:val="000000"/>
+                <w:sz w:val="22"/>
+                <w:szCs w:val="22"/>
+              </w:rPr>
+            </w:pPr>
+            <w:r>
+              <w:rPr>
+                <w:rFonts w:ascii="Calibri" w:eastAsia="Times New Roman" w:hAnsi="Calibri" w:cs="Calibri"/>
+                <w:color w:val="000000"/>
+                <w:sz w:val="22"/>
+                <w:szCs w:val="22"/>
+              </w:rPr>
+              <w:t>Ellipses</w:t>
+            </w:r>
+          </w:p>
+        </w:tc>
+        <w:tc>
+          <w:tcPr>
+            <w:tcW w:w="1710" w:type="dxa"/>
+            <w:tcBorders>
+              <w:top w:val="nil"/>
+              <w:left w:val="nil"/>
+              <w:bottom w:val="single" w:sz="4" w:space="0" w:color="auto"/>
+              <w:right w:val="single" w:sz="4" w:space="0" w:color="auto"/>
+            </w:tcBorders>
+            <w:shd w:val="clear" w:color="auto" w:fill="auto"/>
+            <w:noWrap/>
+            <w:vAlign w:val="bottom"/>
+            <w:hideMark/>
+          </w:tcPr>
+          <w:p>
+            <w:pPr>
+              <w:spacing w:after="0" w:line="240" w:lineRule="auto"/>
+              <w:rPr>
+                <w:rFonts w:ascii="Calibri" w:eastAsia="Times New Roman" w:hAnsi="Calibri" w:cs="Calibri"/>
+                <w:color w:val="000000"/>
+                <w:sz w:val="22"/>
+                <w:szCs w:val="22"/>
+              </w:rPr>
+            </w:pPr>
+            <w:r>
+              <w:rPr>
+                <w:rFonts w:ascii="Calibri" w:eastAsia="Times New Roman" w:hAnsi="Calibri" w:cs="Calibri"/>
+                <w:color w:val="000000"/>
+                <w:sz w:val="22"/>
+                <w:szCs w:val="22"/>
+              </w:rPr>
+              <w:t>Ellipses</w:t>
+            </w:r>
+          </w:p>
+        </w:tc>
+      </w:tr>
+      <w:tr>
+        <w:trPr>
+          <w:trHeight w:val="300"/>
+        </w:trPr>
+        <w:tc>
+          <w:tcPr>
+            <w:tcW w:w="776" w:type="dxa"/>
+            <w:tcBorders>
+              <w:top w:val="nil"/>
+              <w:left w:val="single" w:sz="4" w:space="0" w:color="auto"/>
+              <w:bottom w:val="single" w:sz="4" w:space="0" w:color="auto"/>
+              <w:right w:val="single" w:sz="4" w:space="0" w:color="auto"/>
+            </w:tcBorders>
+            <w:shd w:val="clear" w:color="auto" w:fill="auto"/>
+            <w:noWrap/>
+            <w:vAlign w:val="bottom"/>
+            <w:hideMark/>
+          </w:tcPr>
+          <w:p>
+            <w:pPr>
+              <w:spacing w:after="0" w:line="240" w:lineRule="auto"/>
+              <w:jc w:val="right"/>
+              <w:rPr>
+                <w:rFonts w:ascii="Calibri" w:eastAsia="Times New Roman" w:hAnsi="Calibri" w:cs="Calibri"/>
+                <w:color w:val="000000"/>
+                <w:sz w:val="22"/>
+                <w:szCs w:val="22"/>
+              </w:rPr>
+            </w:pPr>
+            <w:r>
+              <w:rPr>
+                <w:rFonts w:ascii="Calibri" w:eastAsia="Times New Roman" w:hAnsi="Calibri" w:cs="Calibri"/>
+                <w:color w:val="000000"/>
+                <w:sz w:val="22"/>
+                <w:szCs w:val="22"/>
+              </w:rPr>
+              <w:t>12</w:t>
+            </w:r>
+          </w:p>
+        </w:tc>
+        <w:tc>
+          <w:tcPr>
+            <w:tcW w:w="1194" w:type="dxa"/>
+            <w:tcBorders>
+              <w:top w:val="nil"/>
+              <w:left w:val="nil"/>
+              <w:bottom w:val="single" w:sz="4" w:space="0" w:color="auto"/>
+              <w:right w:val="single" w:sz="4" w:space="0" w:color="auto"/>
+            </w:tcBorders>
+            <w:shd w:val="clear" w:color="auto" w:fill="auto"/>
+            <w:noWrap/>
+            <w:vAlign w:val="bottom"/>
+            <w:hideMark/>
+          </w:tcPr>
+          <w:p>
+            <w:pPr>
+              <w:spacing w:after="0" w:line="240" w:lineRule="auto"/>
+              <w:jc w:val="right"/>
+              <w:rPr>
+                <w:rFonts w:ascii="Calibri" w:eastAsia="Times New Roman" w:hAnsi="Calibri" w:cs="Calibri"/>
+                <w:color w:val="000000"/>
+                <w:sz w:val="22"/>
+                <w:szCs w:val="22"/>
+              </w:rPr>
+            </w:pPr>
+            <w:r>
+              <w:rPr>
+                <w:rFonts w:ascii="Calibri" w:eastAsia="Times New Roman" w:hAnsi="Calibri" w:cs="Calibri"/>
+                <w:color w:val="000000"/>
+                <w:sz w:val="22"/>
+                <w:szCs w:val="22"/>
+              </w:rPr>
+              <w:t>1.7334</w:t>
+            </w:r>
+          </w:p>
+        </w:tc>
+        <w:tc>
+          <w:tcPr>
+            <w:tcW w:w="1530" w:type="dxa"/>
+            <w:tcBorders>
+              <w:top w:val="nil"/>
+              <w:left w:val="nil"/>
+              <w:bottom w:val="single" w:sz="4" w:space="0" w:color="auto"/>
+              <w:right w:val="single" w:sz="4" w:space="0" w:color="auto"/>
+            </w:tcBorders>
+            <w:shd w:val="clear" w:color="auto" w:fill="auto"/>
+            <w:noWrap/>
+            <w:vAlign w:val="bottom"/>
+            <w:hideMark/>
+          </w:tcPr>
+          <w:p>
+            <w:pPr>
+              <w:spacing w:after="0" w:line="240" w:lineRule="auto"/>
+              <w:jc w:val="right"/>
+              <w:rPr>
+                <w:rFonts w:ascii="Calibri" w:eastAsia="Times New Roman" w:hAnsi="Calibri" w:cs="Calibri"/>
+                <w:color w:val="000000"/>
+                <w:sz w:val="22"/>
+                <w:szCs w:val="22"/>
+              </w:rPr>
+            </w:pPr>
+            <w:r>
+              <w:rPr>
+                <w:rFonts w:ascii="Calibri" w:eastAsia="Times New Roman" w:hAnsi="Calibri" w:cs="Calibri"/>
+                <w:color w:val="000000"/>
+                <w:sz w:val="22"/>
+                <w:szCs w:val="22"/>
+              </w:rPr>
+              <w:t>15.4711</w:t>
+            </w:r>
+          </w:p>
+        </w:tc>
+        <w:tc>
+          <w:tcPr>
+            <w:tcW w:w="2160" w:type="dxa"/>
+            <w:tcBorders>
+              <w:top w:val="nil"/>
+              <w:left w:val="nil"/>
+              <w:bottom w:val="single" w:sz="4" w:space="0" w:color="auto"/>
+              <w:right w:val="single" w:sz="4" w:space="0" w:color="auto"/>
+            </w:tcBorders>
+            <w:shd w:val="clear" w:color="auto" w:fill="auto"/>
+            <w:noWrap/>
+            <w:vAlign w:val="bottom"/>
+            <w:hideMark/>
+          </w:tcPr>
+          <w:p>
+            <w:pPr>
+              <w:spacing w:after="0" w:line="240" w:lineRule="auto"/>
+              <w:rPr>
+                <w:rFonts w:ascii="Calibri" w:eastAsia="Times New Roman" w:hAnsi="Calibri" w:cs="Calibri"/>
+                <w:color w:val="000000"/>
+                <w:sz w:val="22"/>
+                <w:szCs w:val="22"/>
+              </w:rPr>
+            </w:pPr>
+            <w:r>
+              <w:rPr>
+                <w:rFonts w:ascii="Calibri" w:eastAsia="Times New Roman" w:hAnsi="Calibri" w:cs="Calibri"/>
+                <w:color w:val="000000"/>
+                <w:sz w:val="22"/>
+                <w:szCs w:val="22"/>
+              </w:rPr>
+              <w:t>(812.5827, 592.6496)</w:t>
+            </w:r>
+          </w:p>
+        </w:tc>
+        <w:tc>
+          <w:tcPr>
+            <w:tcW w:w="1097" w:type="dxa"/>
+            <w:tcBorders>
+              <w:top w:val="nil"/>
+              <w:left w:val="nil"/>
+              <w:bottom w:val="single" w:sz="4" w:space="0" w:color="auto"/>
+              <w:right w:val="single" w:sz="4" w:space="0" w:color="auto"/>
+            </w:tcBorders>
+            <w:shd w:val="clear" w:color="auto" w:fill="auto"/>
+            <w:noWrap/>
+            <w:vAlign w:val="bottom"/>
+            <w:hideMark/>
+          </w:tcPr>
+          <w:p>
+            <w:pPr>
+              <w:spacing w:after="0" w:line="240" w:lineRule="auto"/>
+              <w:rPr>
+                <w:rFonts w:ascii="Calibri" w:eastAsia="Times New Roman" w:hAnsi="Calibri" w:cs="Calibri"/>
+                <w:color w:val="000000"/>
+                <w:sz w:val="22"/>
+                <w:szCs w:val="22"/>
+              </w:rPr>
+            </w:pPr>
+            <w:r>
+              <w:rPr>
+                <w:rFonts w:ascii="Calibri" w:eastAsia="Times New Roman" w:hAnsi="Calibri" w:cs="Calibri"/>
+                <w:color w:val="000000"/>
+                <w:sz w:val="22"/>
+                <w:szCs w:val="22"/>
+              </w:rPr>
+              <w:t>Ellipses</w:t>
+            </w:r>
+          </w:p>
+        </w:tc>
+        <w:tc>
+          <w:tcPr>
+            <w:tcW w:w="1710" w:type="dxa"/>
+            <w:tcBorders>
+              <w:top w:val="nil"/>
+              <w:left w:val="nil"/>
+              <w:bottom w:val="single" w:sz="4" w:space="0" w:color="auto"/>
+              <w:right w:val="single" w:sz="4" w:space="0" w:color="auto"/>
+            </w:tcBorders>
+            <w:shd w:val="clear" w:color="auto" w:fill="auto"/>
+            <w:noWrap/>
+            <w:vAlign w:val="bottom"/>
+            <w:hideMark/>
+          </w:tcPr>
+          <w:p>
+            <w:pPr>
+              <w:spacing w:after="0" w:line="240" w:lineRule="auto"/>
+              <w:rPr>
+                <w:rFonts w:ascii="Calibri" w:eastAsia="Times New Roman" w:hAnsi="Calibri" w:cs="Calibri"/>
+                <w:color w:val="000000"/>
+                <w:sz w:val="22"/>
+                <w:szCs w:val="22"/>
+              </w:rPr>
+            </w:pPr>
+            <w:r>
+              <w:rPr>
+                <w:rFonts w:ascii="Calibri" w:eastAsia="Times New Roman" w:hAnsi="Calibri" w:cs="Calibri"/>
+                <w:color w:val="000000"/>
+                <w:sz w:val="22"/>
+                <w:szCs w:val="22"/>
+              </w:rPr>
+              <w:t>Ellipses</w:t>
+            </w:r>
+          </w:p>
+        </w:tc>
+      </w:tr>
+    </w:tbl>
+    <w:p>
+      <w:r>
+        <w:rPr>
+          <w:b/>
+        </w:rPr>
+        <w:t xml:space="preserve">Table 1: </w:t>
+      </w:r>
+      <w:r>
+        <w:t>Results of algorithm that detects the shape.</w:t>
+      </w:r>
+    </w:p>
+    <w:p/>
     <w:p>
       <w:r>
         <w:rPr>
           <w:noProof/>
         </w:rPr>
+        <w:lastRenderedPageBreak/>
         <w:drawing>
-          <wp:inline distT="0" distB="0" distL="0" distR="0">
-            <wp:extent cx="5943600" cy="4457700"/>
+          <wp:inline distT="0" distB="0" distL="0" distR="0" wp14:anchorId="4F06C9DE" wp14:editId="169DFFDC">
+            <wp:extent cx="5943600" cy="4268470"/>
             <wp:effectExtent l="0" t="0" r="0" b="0"/>
-            <wp:docPr id="1" name="Picture 1"/>
+            <wp:docPr id="2" name="Picture 2"/>
             <wp:cNvGraphicFramePr>
               <a:graphicFrameLocks xmlns:a="http://schemas.openxmlformats.org/drawingml/2006/main" noChangeAspect="1"/>
             </wp:cNvGraphicFramePr>
@@ -107,7 +2999,7 @@
               <a:graphicData uri="http://schemas.openxmlformats.org/drawingml/2006/picture">
                 <pic:pic xmlns:pic="http://schemas.openxmlformats.org/drawingml/2006/picture">
                   <pic:nvPicPr>
-                    <pic:cNvPr id="1" name="shapes.png"/>
+                    <pic:cNvPr id="2" name="perimeter.png"/>
                     <pic:cNvPicPr/>
                   </pic:nvPicPr>
                   <pic:blipFill>
@@ -125,7 +3017,7 @@
                   <pic:spPr>
                     <a:xfrm>
                       <a:off x="0" y="0"/>
-                      <a:ext cx="5943600" cy="4457700"/>
+                      <a:ext cx="5943600" cy="4268470"/>
                     </a:xfrm>
                     <a:prstGeom prst="rect">
                       <a:avLst/>
@@ -138,6 +3030,19 @@
         </w:drawing>
       </w:r>
     </w:p>
+    <w:p>
+      <w:r>
+        <w:rPr>
+          <w:b/>
+        </w:rPr>
+        <w:t xml:space="preserve">Fig 1: </w:t>
+      </w:r>
+      <w:r>
+        <w:t xml:space="preserve">Shapes with the perimeter drawn by our algorithm. </w:t>
+      </w:r>
+      <w:bookmarkStart w:id="0" w:name="_GoBack"/>
+      <w:bookmarkEnd w:id="0"/>
+    </w:p>
     <w:sectPr>
       <w:pgSz w:w="12240" w:h="15840"/>
       <w:pgMar w:top="1440" w:right="1440" w:bottom="1440" w:left="1440" w:header="720" w:footer="720" w:gutter="0"/>
@@ -149,7 +3054,7 @@
 </file>
 
 <file path=word/styles.xml><?xml version="1.0" encoding="utf-8"?>
-<w:styles xmlns:mc="http://schemas.openxmlformats.org/markup-compatibility/2006" xmlns:r="http://schemas.openxmlformats.org/officeDocument/2006/relationships" xmlns:w="http://schemas.openxmlformats.org/wordprocessingml/2006/main" xmlns:w14="http://schemas.microsoft.com/office/word/2010/wordml" xmlns:w15="http://schemas.microsoft.com/office/word/2012/wordml" mc:Ignorable="w14 w15">
+<w:styles xmlns:mc="http://schemas.openxmlformats.org/markup-compatibility/2006" xmlns:r="http://schemas.openxmlformats.org/officeDocument/2006/relationships" xmlns:w="http://schemas.openxmlformats.org/wordprocessingml/2006/main" xmlns:w14="http://schemas.microsoft.com/office/word/2010/wordml" xmlns:w15="http://schemas.microsoft.com/office/word/2012/wordml" xmlns:w16se="http://schemas.microsoft.com/office/word/2015/wordml/symex" mc:Ignorable="w14 w15 w16se">
   <w:docDefaults>
     <w:rPrDefault>
       <w:rPr>
@@ -165,7 +3070,7 @@
       </w:pPr>
     </w:pPrDefault>
   </w:docDefaults>
-  <w:latentStyles w:defLockedState="0" w:defUIPriority="99" w:defSemiHidden="0" w:defUnhideWhenUsed="0" w:defQFormat="0" w:count="371">
+  <w:latentStyles w:defLockedState="0" w:defUIPriority="99" w:defSemiHidden="0" w:defUnhideWhenUsed="0" w:defQFormat="0" w:count="374">
     <w:lsdException w:name="Normal" w:uiPriority="0" w:qFormat="1"/>
     <w:lsdException w:name="heading 1" w:uiPriority="9" w:qFormat="1"/>
     <w:lsdException w:name="heading 2" w:semiHidden="1" w:uiPriority="9" w:unhideWhenUsed="1" w:qFormat="1"/>
@@ -271,7 +3176,6 @@
     <w:lsdException w:name="HTML Sample" w:semiHidden="1" w:unhideWhenUsed="1"/>
     <w:lsdException w:name="HTML Typewriter" w:semiHidden="1" w:unhideWhenUsed="1"/>
     <w:lsdException w:name="HTML Variable" w:semiHidden="1" w:unhideWhenUsed="1"/>
-    <w:lsdException w:name="Normal Table" w:semiHidden="1" w:unhideWhenUsed="1"/>
     <w:lsdException w:name="annotation subject" w:semiHidden="1" w:unhideWhenUsed="1"/>
     <w:lsdException w:name="No List" w:semiHidden="1" w:unhideWhenUsed="1"/>
     <w:lsdException w:name="Outline List 1" w:semiHidden="1" w:unhideWhenUsed="1"/>
@@ -316,7 +3220,6 @@
     <w:lsdException w:name="Table Professional" w:semiHidden="1" w:unhideWhenUsed="1"/>
     <w:lsdException w:name="Table Subtle 1" w:semiHidden="1" w:unhideWhenUsed="1"/>
     <w:lsdException w:name="Table Subtle 2" w:semiHidden="1" w:unhideWhenUsed="1"/>
-    <w:lsdException w:name="Table Web 1" w:semiHidden="1" w:unhideWhenUsed="1"/>
     <w:lsdException w:name="Table Web 2" w:semiHidden="1" w:unhideWhenUsed="1"/>
     <w:lsdException w:name="Table Web 3" w:semiHidden="1" w:unhideWhenUsed="1"/>
     <w:lsdException w:name="Balloon Text" w:semiHidden="1" w:unhideWhenUsed="1"/>
@@ -537,6 +3440,9 @@
     <w:lsdException w:name="List Table 5 Dark Accent 6" w:uiPriority="50"/>
     <w:lsdException w:name="List Table 6 Colorful Accent 6" w:uiPriority="51"/>
     <w:lsdException w:name="List Table 7 Colorful Accent 6" w:uiPriority="52"/>
+    <w:lsdException w:name="Mention" w:semiHidden="1" w:unhideWhenUsed="1"/>
+    <w:lsdException w:name="Smart Hyperlink" w:semiHidden="1" w:unhideWhenUsed="1"/>
+    <w:lsdException w:name="Hashtag" w:semiHidden="1" w:unhideWhenUsed="1"/>
   </w:latentStyles>
   <w:style w:type="paragraph" w:default="1" w:styleId="Normal">
     <w:name w:val="Normal"/>

</xml_diff>